<commit_message>
crossing strings need code trace on paper
</commit_message>
<xml_diff>
--- a/jamies_iteration_of_pseudocode_and_uml.docx
+++ b/jamies_iteration_of_pseudocode_and_uml.docx
@@ -8,8 +8,254 @@
           <w:tab w:val="left" w:pos="4585"/>
           <w:tab w:val="left" w:pos="8949"/>
         </w:tabs>
-        <w:spacing w:line="240" w:lineRule="auto"/>
       </w:pPr>
+      <w:r>
+        <w:rPr>
+          <w:noProof/>
+        </w:rPr>
+        <mc:AlternateContent>
+          <mc:Choice Requires="wps">
+            <w:drawing>
+              <wp:anchor distT="0" distB="0" distL="114300" distR="114300" simplePos="0" relativeHeight="251669504" behindDoc="0" locked="0" layoutInCell="1" allowOverlap="1" wp14:anchorId="2527DEAE" wp14:editId="54E144B2">
+                <wp:simplePos x="0" y="0"/>
+                <wp:positionH relativeFrom="column">
+                  <wp:posOffset>5699573</wp:posOffset>
+                </wp:positionH>
+                <wp:positionV relativeFrom="paragraph">
+                  <wp:posOffset>-162685</wp:posOffset>
+                </wp:positionV>
+                <wp:extent cx="1985875" cy="1419779"/>
+                <wp:effectExtent l="0" t="0" r="8255" b="15875"/>
+                <wp:wrapNone/>
+                <wp:docPr id="12" name="Text Box 12"/>
+                <wp:cNvGraphicFramePr/>
+                <a:graphic xmlns:a="http://schemas.openxmlformats.org/drawingml/2006/main">
+                  <a:graphicData uri="http://schemas.microsoft.com/office/word/2010/wordprocessingShape">
+                    <wps:wsp>
+                      <wps:cNvSpPr txBox="1"/>
+                      <wps:spPr>
+                        <a:xfrm>
+                          <a:off x="0" y="0"/>
+                          <a:ext cx="1985875" cy="1419779"/>
+                        </a:xfrm>
+                        <a:prstGeom prst="rect">
+                          <a:avLst/>
+                        </a:prstGeom>
+                        <a:solidFill>
+                          <a:schemeClr val="lt1"/>
+                        </a:solidFill>
+                        <a:ln w="6350">
+                          <a:solidFill>
+                            <a:prstClr val="black"/>
+                          </a:solidFill>
+                        </a:ln>
+                      </wps:spPr>
+                      <wps:txbx>
+                        <w:txbxContent>
+                          <w:p>
+                            <w:r>
+                              <w:t>replaceDatString.</w:t>
+                            </w:r>
+                          </w:p>
+                        </w:txbxContent>
+                      </wps:txbx>
+                      <wps:bodyPr rot="0" spcFirstLastPara="0" vertOverflow="overflow" horzOverflow="overflow" vert="horz" wrap="square" lIns="91440" tIns="45720" rIns="91440" bIns="45720" numCol="1" spcCol="0" rtlCol="0" fromWordArt="0" anchor="t" anchorCtr="0" forceAA="0" compatLnSpc="1">
+                        <a:prstTxWarp prst="textNoShape">
+                          <a:avLst/>
+                        </a:prstTxWarp>
+                        <a:noAutofit/>
+                      </wps:bodyPr>
+                    </wps:wsp>
+                  </a:graphicData>
+                </a:graphic>
+                <wp14:sizeRelV relativeFrom="margin">
+                  <wp14:pctHeight>0</wp14:pctHeight>
+                </wp14:sizeRelV>
+              </wp:anchor>
+            </w:drawing>
+          </mc:Choice>
+          <mc:Fallback>
+            <w:pict>
+              <v:shapetype w14:anchorId="2527DEAE" id="_x0000_t202" coordsize="21600,21600" o:spt="202" path="m,l,21600r21600,l21600,xe">
+                <v:stroke joinstyle="miter"/>
+                <v:path gradientshapeok="t" o:connecttype="rect"/>
+              </v:shapetype>
+              <v:shape id="Text Box 12" o:spid="_x0000_s1026" type="#_x0000_t202" style="position:absolute;margin-left:448.8pt;margin-top:-12.8pt;width:156.35pt;height:111.8pt;z-index:251669504;visibility:visible;mso-wrap-style:square;mso-height-percent:0;mso-wrap-distance-left:9pt;mso-wrap-distance-top:0;mso-wrap-distance-right:9pt;mso-wrap-distance-bottom:0;mso-position-horizontal:absolute;mso-position-horizontal-relative:text;mso-position-vertical:absolute;mso-position-vertical-relative:text;mso-height-percent:0;mso-height-relative:margin;v-text-anchor:top" o:gfxdata="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" fillcolor="white [3201]" strokeweight=".5pt">
+                <v:textbox>
+                  <w:txbxContent>
+                    <w:p>
+                      <w:r>
+                        <w:t>replaceDatString.</w:t>
+                      </w:r>
+                    </w:p>
+                  </w:txbxContent>
+                </v:textbox>
+              </v:shape>
+            </w:pict>
+          </mc:Fallback>
+        </mc:AlternateContent>
+      </w:r>
+      <w:r>
+        <w:rPr>
+          <w:noProof/>
+        </w:rPr>
+        <mc:AlternateContent>
+          <mc:Choice Requires="wps">
+            <w:drawing>
+              <wp:anchor distT="0" distB="0" distL="114300" distR="114300" simplePos="0" relativeHeight="251658239" behindDoc="0" locked="0" layoutInCell="1" allowOverlap="1" wp14:anchorId="066DCD32" wp14:editId="5A2BA68E">
+                <wp:simplePos x="0" y="0"/>
+                <wp:positionH relativeFrom="column">
+                  <wp:posOffset>2748268</wp:posOffset>
+                </wp:positionH>
+                <wp:positionV relativeFrom="paragraph">
+                  <wp:posOffset>-207038</wp:posOffset>
+                </wp:positionV>
+                <wp:extent cx="2170999" cy="1422762"/>
+                <wp:effectExtent l="0" t="0" r="13970" b="12700"/>
+                <wp:wrapNone/>
+                <wp:docPr id="11" name="Text Box 11"/>
+                <wp:cNvGraphicFramePr/>
+                <a:graphic xmlns:a="http://schemas.openxmlformats.org/drawingml/2006/main">
+                  <a:graphicData uri="http://schemas.microsoft.com/office/word/2010/wordprocessingShape">
+                    <wps:wsp>
+                      <wps:cNvSpPr txBox="1"/>
+                      <wps:spPr>
+                        <a:xfrm>
+                          <a:off x="0" y="0"/>
+                          <a:ext cx="2170999" cy="1422762"/>
+                        </a:xfrm>
+                        <a:prstGeom prst="rect">
+                          <a:avLst/>
+                        </a:prstGeom>
+                        <a:solidFill>
+                          <a:schemeClr val="lt1"/>
+                        </a:solidFill>
+                        <a:ln w="6350">
+                          <a:solidFill>
+                            <a:prstClr val="black"/>
+                          </a:solidFill>
+                        </a:ln>
+                      </wps:spPr>
+                      <wps:txbx>
+                        <w:txbxContent>
+                          <w:p>
+                            <w:proofErr w:type="spellStart"/>
+                            <w:r>
+                              <w:t>searchLogic</w:t>
+                            </w:r>
+                            <w:proofErr w:type="spellEnd"/>
+                            <w:r>
+                              <w:t>.</w:t>
+                            </w:r>
+                          </w:p>
+                          <w:p>
+                            <w:proofErr w:type="spellStart"/>
+                            <w:proofErr w:type="gramStart"/>
+                            <w:r>
+                              <w:t>replaceDatString</w:t>
+                            </w:r>
+                            <w:proofErr w:type="spellEnd"/>
+                            <w:r>
+                              <w:t>(</w:t>
+                            </w:r>
+                            <w:proofErr w:type="gramEnd"/>
+                            <w:r>
+                              <w:t>).</w:t>
+                            </w:r>
+                          </w:p>
+                          <w:p>
+                            <w:proofErr w:type="spellStart"/>
+                            <w:r>
+                              <w:t>correspPath</w:t>
+                            </w:r>
+                            <w:proofErr w:type="spellEnd"/>
+                          </w:p>
+                          <w:p>
+                            <w:proofErr w:type="spellStart"/>
+                            <w:r>
+                              <w:t>corespStrings</w:t>
+                            </w:r>
+                            <w:proofErr w:type="spellEnd"/>
+                          </w:p>
+                          <w:p>
+                            <w:proofErr w:type="spellStart"/>
+                            <w:r>
+                              <w:t>stringInFile</w:t>
+                            </w:r>
+                            <w:proofErr w:type="spellEnd"/>
+                          </w:p>
+                        </w:txbxContent>
+                      </wps:txbx>
+                      <wps:bodyPr rot="0" spcFirstLastPara="0" vertOverflow="overflow" horzOverflow="overflow" vert="horz" wrap="square" lIns="91440" tIns="45720" rIns="91440" bIns="45720" numCol="1" spcCol="0" rtlCol="0" fromWordArt="0" anchor="t" anchorCtr="0" forceAA="0" compatLnSpc="1">
+                        <a:prstTxWarp prst="textNoShape">
+                          <a:avLst/>
+                        </a:prstTxWarp>
+                        <a:noAutofit/>
+                      </wps:bodyPr>
+                    </wps:wsp>
+                  </a:graphicData>
+                </a:graphic>
+              </wp:anchor>
+            </w:drawing>
+          </mc:Choice>
+          <mc:Fallback>
+            <w:pict>
+              <v:shape w14:anchorId="066DCD32" id="Text Box 11" o:spid="_x0000_s1027" type="#_x0000_t202" style="position:absolute;margin-left:216.4pt;margin-top:-16.3pt;width:170.95pt;height:112.05pt;z-index:251658239;visibility:visible;mso-wrap-style:square;mso-wrap-distance-left:9pt;mso-wrap-distance-top:0;mso-wrap-distance-right:9pt;mso-wrap-distance-bottom:0;mso-position-horizontal:absolute;mso-position-horizontal-relative:text;mso-position-vertical:absolute;mso-position-vertical-relative:text;v-text-anchor:top" o:gfxdata="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" fillcolor="white [3201]" strokeweight=".5pt">
+                <v:textbox>
+                  <w:txbxContent>
+                    <w:p>
+                      <w:proofErr w:type="spellStart"/>
+                      <w:r>
+                        <w:t>searchLogic</w:t>
+                      </w:r>
+                      <w:proofErr w:type="spellEnd"/>
+                      <w:r>
+                        <w:t>.</w:t>
+                      </w:r>
+                    </w:p>
+                    <w:p>
+                      <w:proofErr w:type="spellStart"/>
+                      <w:proofErr w:type="gramStart"/>
+                      <w:r>
+                        <w:t>replaceDatString</w:t>
+                      </w:r>
+                      <w:proofErr w:type="spellEnd"/>
+                      <w:r>
+                        <w:t>(</w:t>
+                      </w:r>
+                      <w:proofErr w:type="gramEnd"/>
+                      <w:r>
+                        <w:t>).</w:t>
+                      </w:r>
+                    </w:p>
+                    <w:p>
+                      <w:proofErr w:type="spellStart"/>
+                      <w:r>
+                        <w:t>correspPath</w:t>
+                      </w:r>
+                      <w:proofErr w:type="spellEnd"/>
+                    </w:p>
+                    <w:p>
+                      <w:proofErr w:type="spellStart"/>
+                      <w:r>
+                        <w:t>corespStrings</w:t>
+                      </w:r>
+                      <w:proofErr w:type="spellEnd"/>
+                    </w:p>
+                    <w:p>
+                      <w:proofErr w:type="spellStart"/>
+                      <w:r>
+                        <w:t>stringInFile</w:t>
+                      </w:r>
+                      <w:proofErr w:type="spellEnd"/>
+                    </w:p>
+                  </w:txbxContent>
+                </v:textbox>
+              </v:shape>
+            </w:pict>
+          </mc:Fallback>
+        </mc:AlternateContent>
+      </w:r>
       <w:r>
         <w:rPr>
           <w:noProof/>
@@ -17,18 +263,18 @@
         <mc:AlternateContent>
           <mc:Choice Requires="wpi">
             <w:drawing>
-              <wp:anchor distT="0" distB="0" distL="114300" distR="114300" simplePos="0" relativeHeight="251663360" behindDoc="0" locked="0" layoutInCell="1" allowOverlap="1" wp14:anchorId="6268A5C4" wp14:editId="1F53B874">
+              <wp:anchor distT="0" distB="0" distL="114300" distR="114300" simplePos="0" relativeHeight="251662336" behindDoc="0" locked="0" layoutInCell="1" allowOverlap="1" wp14:anchorId="02C56113" wp14:editId="2D2143F4">
                 <wp:simplePos x="0" y="0"/>
                 <wp:positionH relativeFrom="column">
-                  <wp:posOffset>3896916</wp:posOffset>
+                  <wp:posOffset>901700</wp:posOffset>
                 </wp:positionH>
                 <wp:positionV relativeFrom="paragraph">
-                  <wp:posOffset>-549325</wp:posOffset>
+                  <wp:posOffset>-529590</wp:posOffset>
                 </wp:positionV>
-                <wp:extent cx="1915920" cy="698040"/>
-                <wp:effectExtent l="25400" t="38100" r="40005" b="38735"/>
+                <wp:extent cx="1589058" cy="573405"/>
+                <wp:effectExtent l="38100" t="38100" r="36830" b="36195"/>
                 <wp:wrapNone/>
-                <wp:docPr id="5" name="Ink 5"/>
+                <wp:docPr id="4" name="Ink 4"/>
                 <wp:cNvGraphicFramePr/>
                 <a:graphic xmlns:a="http://schemas.openxmlformats.org/drawingml/2006/main">
                   <a:graphicData uri="http://schemas.microsoft.com/office/word/2010/wordprocessingInk">
@@ -38,17 +284,23 @@
                       </w14:nvContentPartPr>
                       <w14:xfrm>
                         <a:off x="0" y="0"/>
-                        <a:ext cx="1915920" cy="698040"/>
+                        <a:ext cx="1589058" cy="573405"/>
                       </w14:xfrm>
                     </w14:contentPart>
                   </a:graphicData>
                 </a:graphic>
+                <wp14:sizeRelH relativeFrom="margin">
+                  <wp14:pctWidth>0</wp14:pctWidth>
+                </wp14:sizeRelH>
+                <wp14:sizeRelV relativeFrom="margin">
+                  <wp14:pctHeight>0</wp14:pctHeight>
+                </wp14:sizeRelV>
               </wp:anchor>
             </w:drawing>
           </mc:Choice>
           <mc:Fallback>
             <w:pict>
-              <v:shapetype w14:anchorId="1C42F58F" id="_x0000_t75" coordsize="21600,21600" o:spt="75" o:preferrelative="t" path="m@4@5l@4@11@9@11@9@5xe" filled="f" stroked="f">
+              <v:shapetype w14:anchorId="31401C1D" id="_x0000_t75" coordsize="21600,21600" o:spt="75" o:preferrelative="t" path="m@4@5l@4@11@9@11@9@5xe" filled="f" stroked="f">
                 <v:stroke joinstyle="miter"/>
                 <v:formulas>
                   <v:f eqn="if lineDrawn pixelLineWidth 0"/>
@@ -67,7 +319,7 @@
                 <v:path o:extrusionok="f" gradientshapeok="t" o:connecttype="rect"/>
                 <o:lock v:ext="edit" aspectratio="t"/>
               </v:shapetype>
-              <v:shape id="Ink 5" o:spid="_x0000_s1026" type="#_x0000_t75" style="position:absolute;margin-left:306.5pt;margin-top:-43.6pt;width:151.55pt;height:55.65pt;z-index:251663360;visibility:visible;mso-wrap-style:square;mso-wrap-distance-left:9pt;mso-wrap-distance-top:0;mso-wrap-distance-right:9pt;mso-wrap-distance-bottom:0;mso-position-horizontal:absolute;mso-position-horizontal-relative:text;mso-position-vertical:absolute;mso-position-vertical-relative:text" o:gfxdata="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">
+              <v:shape id="Ink 4" o:spid="_x0000_s1026" type="#_x0000_t75" style="position:absolute;margin-left:70.65pt;margin-top:-42.05pt;width:125.8pt;height:45.85pt;z-index:251662336;visibility:visible;mso-wrap-style:square;mso-width-percent:0;mso-height-percent:0;mso-wrap-distance-left:9pt;mso-wrap-distance-top:0;mso-wrap-distance-right:9pt;mso-wrap-distance-bottom:0;mso-position-horizontal:absolute;mso-position-horizontal-relative:text;mso-position-vertical:absolute;mso-position-vertical-relative:text;mso-width-percent:0;mso-height-percent:0;mso-width-relative:margin;mso-height-relative:margin" o:gfxdata="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">
                 <v:imagedata r:id="rId5" o:title=""/>
               </v:shape>
             </w:pict>
@@ -81,18 +333,18 @@
         <mc:AlternateContent>
           <mc:Choice Requires="wpi">
             <w:drawing>
-              <wp:anchor distT="0" distB="0" distL="114300" distR="114300" simplePos="0" relativeHeight="251662336" behindDoc="0" locked="0" layoutInCell="1" allowOverlap="1" wp14:anchorId="02C56113" wp14:editId="357DFD65">
+              <wp:anchor distT="0" distB="0" distL="114300" distR="114300" simplePos="0" relativeHeight="251663360" behindDoc="0" locked="0" layoutInCell="1" allowOverlap="1" wp14:anchorId="6268A5C4" wp14:editId="2DB56CCA">
                 <wp:simplePos x="0" y="0"/>
                 <wp:positionH relativeFrom="column">
-                  <wp:posOffset>857436</wp:posOffset>
+                  <wp:posOffset>3896916</wp:posOffset>
                 </wp:positionH>
                 <wp:positionV relativeFrom="paragraph">
-                  <wp:posOffset>-347725</wp:posOffset>
+                  <wp:posOffset>-549325</wp:posOffset>
                 </wp:positionV>
-                <wp:extent cx="2016000" cy="573840"/>
-                <wp:effectExtent l="38100" t="38100" r="41910" b="36195"/>
+                <wp:extent cx="1915920" cy="698040"/>
+                <wp:effectExtent l="25400" t="38100" r="40005" b="38735"/>
                 <wp:wrapNone/>
-                <wp:docPr id="4" name="Ink 4"/>
+                <wp:docPr id="5" name="Ink 5"/>
                 <wp:cNvGraphicFramePr/>
                 <a:graphic xmlns:a="http://schemas.openxmlformats.org/drawingml/2006/main">
                   <a:graphicData uri="http://schemas.microsoft.com/office/word/2010/wordprocessingInk">
@@ -102,7 +354,7 @@
                       </w14:nvContentPartPr>
                       <w14:xfrm>
                         <a:off x="0" y="0"/>
-                        <a:ext cx="2016000" cy="573840"/>
+                        <a:ext cx="1915920" cy="698040"/>
                       </w14:xfrm>
                     </w14:contentPart>
                   </a:graphicData>
@@ -112,7 +364,7 @@
           </mc:Choice>
           <mc:Fallback>
             <w:pict>
-              <v:shape w14:anchorId="0E5DF949" id="Ink 4" o:spid="_x0000_s1026" type="#_x0000_t75" style="position:absolute;margin-left:67.15pt;margin-top:-27.75pt;width:159.45pt;height:45.9pt;z-index:251662336;visibility:visible;mso-wrap-style:square;mso-wrap-distance-left:9pt;mso-wrap-distance-top:0;mso-wrap-distance-right:9pt;mso-wrap-distance-bottom:0;mso-position-horizontal:absolute;mso-position-horizontal-relative:text;mso-position-vertical:absolute;mso-position-vertical-relative:text" o:gfxdata="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">
+              <v:shape w14:anchorId="72D171EA" id="Ink 5" o:spid="_x0000_s1026" type="#_x0000_t75" style="position:absolute;margin-left:306.5pt;margin-top:-43.6pt;width:151.55pt;height:55.65pt;z-index:251663360;visibility:visible;mso-wrap-style:square;mso-wrap-distance-left:9pt;mso-wrap-distance-top:0;mso-wrap-distance-right:9pt;mso-wrap-distance-bottom:0;mso-position-horizontal:absolute;mso-position-horizontal-relative:text;mso-position-vertical:absolute;mso-position-vertical-relative:text" o:gfxdata="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">
                 <v:imagedata r:id="rId7" o:title=""/>
               </v:shape>
             </w:pict>
@@ -157,7 +409,7 @@
           </mc:Choice>
           <mc:Fallback>
             <w:pict>
-              <v:shape w14:anchorId="6A8C2C7D" id="Ink 3" o:spid="_x0000_s1026" type="#_x0000_t75" style="position:absolute;margin-left:418.8pt;margin-top:-33.6pt;width:216.1pt;height:154.55pt;z-index:251661312;visibility:visible;mso-wrap-style:square;mso-wrap-distance-left:9pt;mso-wrap-distance-top:0;mso-wrap-distance-right:9pt;mso-wrap-distance-bottom:0;mso-position-horizontal:absolute;mso-position-horizontal-relative:text;mso-position-vertical:absolute;mso-position-vertical-relative:text" o:gfxdata="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">
+              <v:shape w14:anchorId="656CD030" id="Ink 3" o:spid="_x0000_s1026" type="#_x0000_t75" style="position:absolute;margin-left:418.8pt;margin-top:-33.6pt;width:216.1pt;height:154.55pt;z-index:251661312;visibility:visible;mso-wrap-style:square;mso-wrap-distance-left:9pt;mso-wrap-distance-top:0;mso-wrap-distance-right:9pt;mso-wrap-distance-bottom:0;mso-position-horizontal:absolute;mso-position-horizontal-relative:text;mso-position-vertical:absolute;mso-position-vertical-relative:text" o:gfxdata="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">
                 <v:imagedata r:id="rId9" o:title=""/>
               </v:shape>
             </w:pict>
@@ -202,7 +454,7 @@
           </mc:Choice>
           <mc:Fallback>
             <w:pict>
-              <v:shape w14:anchorId="0DC0181D" id="Ink 2" o:spid="_x0000_s1026" type="#_x0000_t75" style="position:absolute;margin-left:200.55pt;margin-top:-26.05pt;width:201.25pt;height:142.5pt;z-index:251660288;visibility:visible;mso-wrap-style:square;mso-wrap-distance-left:9pt;mso-wrap-distance-top:0;mso-wrap-distance-right:9pt;mso-wrap-distance-bottom:0;mso-position-horizontal:absolute;mso-position-horizontal-relative:text;mso-position-vertical:absolute;mso-position-vertical-relative:text" o:gfxdata="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">
+              <v:shape w14:anchorId="3CBA879C" id="Ink 2" o:spid="_x0000_s1026" type="#_x0000_t75" style="position:absolute;margin-left:200.55pt;margin-top:-26.05pt;width:201.25pt;height:142.5pt;z-index:251660288;visibility:visible;mso-wrap-style:square;mso-wrap-distance-left:9pt;mso-wrap-distance-top:0;mso-wrap-distance-right:9pt;mso-wrap-distance-bottom:0;mso-position-horizontal:absolute;mso-position-horizontal-relative:text;mso-position-vertical:absolute;mso-position-vertical-relative:text" o:gfxdata="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">
                 <v:imagedata r:id="rId11" o:title=""/>
               </v:shape>
             </w:pict>
@@ -247,7 +499,7 @@
           </mc:Choice>
           <mc:Fallback>
             <w:pict>
-              <v:shape w14:anchorId="258BA0CE" id="Ink 1" o:spid="_x0000_s1026" type="#_x0000_t75" style="position:absolute;margin-left:-9.55pt;margin-top:-9.9pt;width:183.1pt;height:122.4pt;z-index:251659264;visibility:visible;mso-wrap-style:square;mso-wrap-distance-left:9pt;mso-wrap-distance-top:0;mso-wrap-distance-right:9pt;mso-wrap-distance-bottom:0;mso-position-horizontal:absolute;mso-position-horizontal-relative:text;mso-position-vertical:absolute;mso-position-vertical-relative:text" o:gfxdata="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">
+              <v:shape w14:anchorId="353F2FCE" id="Ink 1" o:spid="_x0000_s1026" type="#_x0000_t75" style="position:absolute;margin-left:-9.55pt;margin-top:-9.9pt;width:183.1pt;height:122.4pt;z-index:251659264;visibility:visible;mso-wrap-style:square;mso-wrap-distance-left:9pt;mso-wrap-distance-top:0;mso-wrap-distance-right:9pt;mso-wrap-distance-bottom:0;mso-position-horizontal:absolute;mso-position-horizontal-relative:text;mso-position-vertical:absolute;mso-position-vertical-relative:text" o:gfxdata="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">
                 <v:imagedata r:id="rId13" o:title=""/>
               </v:shape>
             </w:pict>
@@ -265,24 +517,8 @@
       <w:r>
         <w:tab/>
       </w:r>
-      <w:proofErr w:type="spellStart"/>
-      <w:r>
-        <w:t>searchLogic</w:t>
-      </w:r>
-      <w:proofErr w:type="spellEnd"/>
-      <w:r>
-        <w:t>.</w:t>
-      </w:r>
       <w:r>
         <w:tab/>
-      </w:r>
-      <w:proofErr w:type="spellStart"/>
-      <w:r>
-        <w:t>replaceDatString</w:t>
-      </w:r>
-      <w:proofErr w:type="spellEnd"/>
-      <w:r>
-        <w:t>.</w:t>
       </w:r>
     </w:p>
     <w:p>
@@ -290,8 +526,22 @@
         <w:tabs>
           <w:tab w:val="left" w:pos="4585"/>
         </w:tabs>
-        <w:spacing w:line="240" w:lineRule="auto"/>
       </w:pPr>
+      <w:r>
+        <w:tab/>
+      </w:r>
+    </w:p>
+    <w:p>
+      <w:pPr>
+        <w:tabs>
+          <w:tab w:val="left" w:pos="4585"/>
+        </w:tabs>
+      </w:pPr>
+      <w:r>
+        <w:tab/>
+      </w:r>
+    </w:p>
+    <w:p>
       <w:r>
         <w:rPr>
           <w:noProof/>
@@ -299,104 +549,37 @@
         <mc:AlternateContent>
           <mc:Choice Requires="wpi">
             <w:drawing>
-              <wp:anchor distT="0" distB="0" distL="114300" distR="114300" simplePos="0" relativeHeight="251664384" behindDoc="0" locked="0" layoutInCell="1" allowOverlap="1" wp14:anchorId="2590D554" wp14:editId="7B4C7F6D">
+              <wp:anchor distT="0" distB="0" distL="114300" distR="114300" simplePos="0" relativeHeight="251667456" behindDoc="0" locked="0" layoutInCell="1" allowOverlap="1" wp14:anchorId="74D783C5" wp14:editId="375890BD">
                 <wp:simplePos x="0" y="0"/>
                 <wp:positionH relativeFrom="column">
-                  <wp:posOffset>2843556</wp:posOffset>
+                  <wp:posOffset>3669552</wp:posOffset>
                 </wp:positionH>
                 <wp:positionV relativeFrom="paragraph">
-                  <wp:posOffset>1466375</wp:posOffset>
+                  <wp:posOffset>-73660</wp:posOffset>
                 </wp:positionV>
-                <wp:extent cx="360" cy="360"/>
-                <wp:effectExtent l="38100" t="38100" r="38100" b="38100"/>
-                <wp:wrapNone/>
-                <wp:docPr id="6" name="Ink 6"/>
+                <wp:extent cx="2145240" cy="315000"/>
+                <wp:effectExtent l="38100" t="38100" r="13970" b="40640"/>
+                <wp:wrapThrough wrapText="bothSides">
+                  <wp:wrapPolygon edited="0">
+                    <wp:start x="-256" y="-2613"/>
+                    <wp:lineTo x="-384" y="7839"/>
+                    <wp:lineTo x="1279" y="13065"/>
+                    <wp:lineTo x="1279" y="13935"/>
+                    <wp:lineTo x="7417" y="21774"/>
+                    <wp:lineTo x="7801" y="23516"/>
+                    <wp:lineTo x="14963" y="23516"/>
+                    <wp:lineTo x="15091" y="21774"/>
+                    <wp:lineTo x="20845" y="13065"/>
+                    <wp:lineTo x="21613" y="1742"/>
+                    <wp:lineTo x="1918" y="-2613"/>
+                    <wp:lineTo x="-256" y="-2613"/>
+                  </wp:wrapPolygon>
+                </wp:wrapThrough>
+                <wp:docPr id="9" name="Ink 9"/>
                 <wp:cNvGraphicFramePr/>
                 <a:graphic xmlns:a="http://schemas.openxmlformats.org/drawingml/2006/main">
                   <a:graphicData uri="http://schemas.microsoft.com/office/word/2010/wordprocessingInk">
                     <w14:contentPart bwMode="auto" r:id="rId14">
-                      <w14:nvContentPartPr>
-                        <w14:cNvContentPartPr/>
-                      </w14:nvContentPartPr>
-                      <w14:xfrm>
-                        <a:off x="0" y="0"/>
-                        <a:ext cx="360" cy="360"/>
-                      </w14:xfrm>
-                    </w14:contentPart>
-                  </a:graphicData>
-                </a:graphic>
-              </wp:anchor>
-            </w:drawing>
-          </mc:Choice>
-          <mc:Fallback>
-            <w:pict>
-              <v:shape w14:anchorId="2D5BD842" id="Ink 6" o:spid="_x0000_s1026" type="#_x0000_t75" style="position:absolute;margin-left:223.55pt;margin-top:115.1pt;width:.75pt;height:.75pt;z-index:251664384;visibility:visible;mso-wrap-style:square;mso-wrap-distance-left:9pt;mso-wrap-distance-top:0;mso-wrap-distance-right:9pt;mso-wrap-distance-bottom:0;mso-position-horizontal:absolute;mso-position-horizontal-relative:text;mso-position-vertical:absolute;mso-position-vertical-relative:text" o:gfxdata="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">
-                <v:imagedata r:id="rId15" o:title=""/>
-              </v:shape>
-            </w:pict>
-          </mc:Fallback>
-        </mc:AlternateContent>
-      </w:r>
-      <w:proofErr w:type="spellStart"/>
-      <w:proofErr w:type="gramStart"/>
-      <w:r>
-        <w:t>searchLogic</w:t>
-      </w:r>
-      <w:proofErr w:type="spellEnd"/>
-      <w:r>
-        <w:t>(</w:t>
-      </w:r>
-      <w:proofErr w:type="gramEnd"/>
-      <w:r>
-        <w:t>).</w:t>
-      </w:r>
-      <w:r>
-        <w:tab/>
-      </w:r>
-      <w:proofErr w:type="spellStart"/>
-      <w:proofErr w:type="gramStart"/>
-      <w:r>
-        <w:t>replaceDatString</w:t>
-      </w:r>
-      <w:proofErr w:type="spellEnd"/>
-      <w:r>
-        <w:t>(</w:t>
-      </w:r>
-      <w:proofErr w:type="gramEnd"/>
-      <w:r>
-        <w:t>).</w:t>
-      </w:r>
-    </w:p>
-    <w:p/>
-    <w:p>
-      <w:pPr>
-        <w:tabs>
-          <w:tab w:val="left" w:pos="9294"/>
-        </w:tabs>
-      </w:pPr>
-      <w:r>
-        <w:rPr>
-          <w:noProof/>
-        </w:rPr>
-        <mc:AlternateContent>
-          <mc:Choice Requires="wpi">
-            <w:drawing>
-              <wp:anchor distT="0" distB="0" distL="114300" distR="114300" simplePos="0" relativeHeight="251667456" behindDoc="0" locked="0" layoutInCell="1" allowOverlap="1" wp14:anchorId="74D783C5" wp14:editId="49B73264">
-                <wp:simplePos x="0" y="0"/>
-                <wp:positionH relativeFrom="column">
-                  <wp:posOffset>3608916</wp:posOffset>
-                </wp:positionH>
-                <wp:positionV relativeFrom="paragraph">
-                  <wp:posOffset>146435</wp:posOffset>
-                </wp:positionV>
-                <wp:extent cx="2145240" cy="315000"/>
-                <wp:effectExtent l="38100" t="38100" r="13970" b="40640"/>
-                <wp:wrapNone/>
-                <wp:docPr id="9" name="Ink 9"/>
-                <wp:cNvGraphicFramePr/>
-                <a:graphic xmlns:a="http://schemas.openxmlformats.org/drawingml/2006/main">
-                  <a:graphicData uri="http://schemas.microsoft.com/office/word/2010/wordprocessingInk">
-                    <w14:contentPart bwMode="auto" r:id="rId16">
                       <w14:nvContentPartPr>
                         <w14:cNvContentPartPr/>
                       </w14:nvContentPartPr>
@@ -412,7 +595,64 @@
           </mc:Choice>
           <mc:Fallback>
             <w:pict>
-              <v:shape w14:anchorId="7CECEC8E" id="Ink 9" o:spid="_x0000_s1026" type="#_x0000_t75" style="position:absolute;margin-left:283.8pt;margin-top:11.2pt;width:169.6pt;height:25.5pt;z-index:251667456;visibility:visible;mso-wrap-style:square;mso-wrap-distance-left:9pt;mso-wrap-distance-top:0;mso-wrap-distance-right:9pt;mso-wrap-distance-bottom:0;mso-position-horizontal:absolute;mso-position-horizontal-relative:text;mso-position-vertical:absolute;mso-position-vertical-relative:text" o:gfxdata="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">
+              <v:shape w14:anchorId="5BB30AC6" id="Ink 9" o:spid="_x0000_s1026" type="#_x0000_t75" style="position:absolute;margin-left:288.6pt;margin-top:-6.15pt;width:169.6pt;height:25.5pt;z-index:251667456;visibility:visible;mso-wrap-style:square;mso-wrap-distance-left:9pt;mso-wrap-distance-top:0;mso-wrap-distance-right:9pt;mso-wrap-distance-bottom:0;mso-position-horizontal:absolute;mso-position-horizontal-relative:text;mso-position-vertical:absolute;mso-position-vertical-relative:text" o:gfxdata="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">
+                <v:imagedata r:id="rId15" o:title=""/>
+                <w10:wrap type="through"/>
+              </v:shape>
+            </w:pict>
+          </mc:Fallback>
+        </mc:AlternateContent>
+      </w:r>
+    </w:p>
+    <w:p/>
+    <w:p>
+      <w:pPr>
+        <w:tabs>
+          <w:tab w:val="left" w:pos="247"/>
+          <w:tab w:val="left" w:pos="4444"/>
+          <w:tab w:val="left" w:pos="9303"/>
+        </w:tabs>
+        <w:ind w:left="-1080"/>
+      </w:pPr>
+      <w:r>
+        <w:rPr>
+          <w:noProof/>
+        </w:rPr>
+        <mc:AlternateContent>
+          <mc:Choice Requires="wpi">
+            <w:drawing>
+              <wp:anchor distT="0" distB="0" distL="114300" distR="114300" simplePos="0" relativeHeight="251668480" behindDoc="0" locked="0" layoutInCell="1" allowOverlap="1" wp14:anchorId="575F725A" wp14:editId="66B0A791">
+                <wp:simplePos x="0" y="0"/>
+                <wp:positionH relativeFrom="column">
+                  <wp:posOffset>-672749</wp:posOffset>
+                </wp:positionH>
+                <wp:positionV relativeFrom="paragraph">
+                  <wp:posOffset>-209174</wp:posOffset>
+                </wp:positionV>
+                <wp:extent cx="2962800" cy="2211120"/>
+                <wp:effectExtent l="38100" t="38100" r="34925" b="36830"/>
+                <wp:wrapNone/>
+                <wp:docPr id="10" name="Ink 10"/>
+                <wp:cNvGraphicFramePr/>
+                <a:graphic xmlns:a="http://schemas.openxmlformats.org/drawingml/2006/main">
+                  <a:graphicData uri="http://schemas.microsoft.com/office/word/2010/wordprocessingInk">
+                    <w14:contentPart bwMode="auto" r:id="rId16">
+                      <w14:nvContentPartPr>
+                        <w14:cNvContentPartPr/>
+                      </w14:nvContentPartPr>
+                      <w14:xfrm>
+                        <a:off x="0" y="0"/>
+                        <a:ext cx="2962800" cy="2211120"/>
+                      </w14:xfrm>
+                    </w14:contentPart>
+                  </a:graphicData>
+                </a:graphic>
+              </wp:anchor>
+            </w:drawing>
+          </mc:Choice>
+          <mc:Fallback>
+            <w:pict>
+              <v:shape w14:anchorId="1A576BBF" id="Ink 10" o:spid="_x0000_s1026" type="#_x0000_t75" style="position:absolute;margin-left:-53.3pt;margin-top:-16.8pt;width:234pt;height:174.8pt;z-index:251668480;visibility:visible;mso-wrap-style:square;mso-wrap-distance-left:9pt;mso-wrap-distance-top:0;mso-wrap-distance-right:9pt;mso-wrap-distance-bottom:0;mso-position-horizontal:absolute;mso-position-horizontal-relative:text;mso-position-vertical:absolute;mso-position-vertical-relative:text" o:gfxdata="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">
                 <v:imagedata r:id="rId17" o:title=""/>
               </v:shape>
             </w:pict>
@@ -420,19 +660,18 @@
         </mc:AlternateContent>
       </w:r>
       <w:r>
-        <w:tab/>
-      </w:r>
-      <w:proofErr w:type="spellStart"/>
-      <w:r>
-        <w:t>stringInFile</w:t>
-      </w:r>
-      <w:proofErr w:type="spellEnd"/>
-      <w:r>
-        <w:t xml:space="preserve"> || replacement</w:t>
+        <w:t xml:space="preserve">   search.</w:t>
       </w:r>
     </w:p>
-    <w:p/>
     <w:p>
+      <w:pPr>
+        <w:tabs>
+          <w:tab w:val="left" w:pos="0"/>
+          <w:tab w:val="left" w:pos="4444"/>
+          <w:tab w:val="left" w:pos="9303"/>
+        </w:tabs>
+        <w:ind w:left="-1080"/>
+      </w:pPr>
       <w:r>
         <w:rPr>
           <w:noProof/>
@@ -440,16 +679,16 @@
         <mc:AlternateContent>
           <mc:Choice Requires="wps">
             <w:drawing>
-              <wp:anchor distT="0" distB="0" distL="114300" distR="114300" simplePos="0" relativeHeight="251666432" behindDoc="0" locked="0" layoutInCell="1" allowOverlap="1" wp14:anchorId="6C9A067B" wp14:editId="570F59F0">
+              <wp:anchor distT="0" distB="0" distL="114300" distR="114300" simplePos="0" relativeHeight="251666432" behindDoc="0" locked="0" layoutInCell="1" allowOverlap="1" wp14:anchorId="6C9A067B" wp14:editId="1AD9C4C3">
                 <wp:simplePos x="0" y="0"/>
                 <wp:positionH relativeFrom="column">
-                  <wp:posOffset>2550277</wp:posOffset>
+                  <wp:posOffset>2490069</wp:posOffset>
                 </wp:positionH>
                 <wp:positionV relativeFrom="paragraph">
-                  <wp:posOffset>237297</wp:posOffset>
+                  <wp:posOffset>163063</wp:posOffset>
                 </wp:positionV>
-                <wp:extent cx="2709031" cy="1077681"/>
-                <wp:effectExtent l="0" t="0" r="8890" b="14605"/>
+                <wp:extent cx="2708910" cy="5032005"/>
+                <wp:effectExtent l="0" t="0" r="8890" b="10160"/>
                 <wp:wrapNone/>
                 <wp:docPr id="8" name="Text Box 8"/>
                 <wp:cNvGraphicFramePr/>
@@ -460,7 +699,7 @@
                       <wps:spPr>
                         <a:xfrm>
                           <a:off x="0" y="0"/>
-                          <a:ext cx="2709031" cy="1077681"/>
+                          <a:ext cx="2708910" cy="5032005"/>
                         </a:xfrm>
                         <a:prstGeom prst="rect">
                           <a:avLst/>
@@ -478,139 +717,390 @@
                         <w:txbxContent>
                           <w:p>
                             <w:pPr>
-                              <w:spacing w:line="240" w:lineRule="auto"/>
-                            </w:pPr>
-                            <w:r>
-                              <w:t>Searches the path and file for a string,</w:t>
-                            </w:r>
-                            <w:r>
-                              <w:t xml:space="preserve"> hands off strings to </w:t>
+                              <w:rPr>
+                                <w:sz w:val="20"/>
+                                <w:szCs w:val="20"/>
+                              </w:rPr>
+                            </w:pPr>
+                            <w:r>
+                              <w:rPr>
+                                <w:sz w:val="20"/>
+                                <w:szCs w:val="20"/>
+                              </w:rPr>
+                              <w:t xml:space="preserve">Searches the path and file for a string, hands off strings to </w:t>
                             </w:r>
                             <w:proofErr w:type="spellStart"/>
                             <w:r>
+                              <w:rPr>
+                                <w:sz w:val="20"/>
+                                <w:szCs w:val="20"/>
+                              </w:rPr>
                               <w:t>replaceDatString</w:t>
                             </w:r>
                             <w:proofErr w:type="spellEnd"/>
                             <w:r>
+                              <w:rPr>
+                                <w:sz w:val="20"/>
+                                <w:szCs w:val="20"/>
+                              </w:rPr>
                               <w:t xml:space="preserve"> to overwrite as needed.</w:t>
                             </w:r>
                           </w:p>
-                        </w:txbxContent>
-                      </wps:txbx>
-                      <wps:bodyPr rot="0" spcFirstLastPara="0" vertOverflow="overflow" horzOverflow="overflow" vert="horz" wrap="square" lIns="91440" tIns="45720" rIns="91440" bIns="45720" numCol="1" spcCol="0" rtlCol="0" fromWordArt="0" anchor="t" anchorCtr="0" forceAA="0" compatLnSpc="1">
-                        <a:prstTxWarp prst="textNoShape">
-                          <a:avLst/>
-                        </a:prstTxWarp>
-                        <a:noAutofit/>
-                      </wps:bodyPr>
-                    </wps:wsp>
-                  </a:graphicData>
-                </a:graphic>
-              </wp:anchor>
-            </w:drawing>
-          </mc:Choice>
-          <mc:Fallback>
-            <w:pict>
-              <v:shapetype w14:anchorId="6C9A067B" id="_x0000_t202" coordsize="21600,21600" o:spt="202" path="m,l,21600r21600,l21600,xe">
-                <v:stroke joinstyle="miter"/>
-                <v:path gradientshapeok="t" o:connecttype="rect"/>
-              </v:shapetype>
-              <v:shape id="Text Box 8" o:spid="_x0000_s1026" type="#_x0000_t202" style="position:absolute;margin-left:200.8pt;margin-top:18.7pt;width:213.3pt;height:84.85pt;z-index:251666432;visibility:visible;mso-wrap-style:square;mso-wrap-distance-left:9pt;mso-wrap-distance-top:0;mso-wrap-distance-right:9pt;mso-wrap-distance-bottom:0;mso-position-horizontal:absolute;mso-position-horizontal-relative:text;mso-position-vertical:absolute;mso-position-vertical-relative:text;v-text-anchor:top" o:gfxdata="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" fillcolor="white [3201]" strokeweight=".5pt">
-                <v:textbox>
-                  <w:txbxContent>
-                    <w:p>
-                      <w:pPr>
-                        <w:spacing w:line="240" w:lineRule="auto"/>
-                      </w:pPr>
-                      <w:r>
-                        <w:t>Searches the path and file for a string,</w:t>
-                      </w:r>
-                      <w:r>
-                        <w:t xml:space="preserve"> hands off strings to </w:t>
-                      </w:r>
-                      <w:proofErr w:type="spellStart"/>
-                      <w:r>
-                        <w:t>replaceDatString</w:t>
-                      </w:r>
-                      <w:proofErr w:type="spellEnd"/>
-                      <w:r>
-                        <w:t xml:space="preserve"> to overwrite as needed.</w:t>
-                      </w:r>
-                    </w:p>
-                  </w:txbxContent>
-                </v:textbox>
-              </v:shape>
-            </w:pict>
-          </mc:Fallback>
-        </mc:AlternateContent>
-      </w:r>
-      <w:r>
-        <w:rPr>
-          <w:noProof/>
-        </w:rPr>
-        <mc:AlternateContent>
-          <mc:Choice Requires="wps">
-            <w:drawing>
-              <wp:anchor distT="0" distB="0" distL="114300" distR="114300" simplePos="0" relativeHeight="251665408" behindDoc="0" locked="0" layoutInCell="1" allowOverlap="1" wp14:anchorId="6FD4540E" wp14:editId="59E98762">
-                <wp:simplePos x="0" y="0"/>
-                <wp:positionH relativeFrom="column">
-                  <wp:posOffset>5603872</wp:posOffset>
-                </wp:positionH>
-                <wp:positionV relativeFrom="paragraph">
-                  <wp:posOffset>250842</wp:posOffset>
-                </wp:positionV>
-                <wp:extent cx="2490470" cy="1064623"/>
-                <wp:effectExtent l="0" t="0" r="11430" b="15240"/>
-                <wp:wrapNone/>
-                <wp:docPr id="7" name="Text Box 7"/>
-                <wp:cNvGraphicFramePr/>
-                <a:graphic xmlns:a="http://schemas.openxmlformats.org/drawingml/2006/main">
-                  <a:graphicData uri="http://schemas.microsoft.com/office/word/2010/wordprocessingShape">
-                    <wps:wsp>
-                      <wps:cNvSpPr txBox="1"/>
-                      <wps:spPr>
-                        <a:xfrm>
-                          <a:off x="0" y="0"/>
-                          <a:ext cx="2490470" cy="1064623"/>
-                        </a:xfrm>
-                        <a:prstGeom prst="rect">
-                          <a:avLst/>
-                        </a:prstGeom>
-                        <a:solidFill>
-                          <a:schemeClr val="lt1"/>
-                        </a:solidFill>
-                        <a:ln w="6350">
-                          <a:solidFill>
-                            <a:prstClr val="black"/>
-                          </a:solidFill>
-                        </a:ln>
-                      </wps:spPr>
-                      <wps:txbx>
-                        <w:txbxContent>
-                          <w:p>
-                            <w:pPr>
-                              <w:tabs>
-                                <w:tab w:val="left" w:pos="4444"/>
-                                <w:tab w:val="left" w:pos="9303"/>
-                              </w:tabs>
-                              <w:spacing w:line="240" w:lineRule="auto"/>
-                            </w:pPr>
-                            <w:r>
-                              <w:t>Evaluates whether the found string matches an IP or MAC address.</w:t>
-                            </w:r>
-                            <w:r>
-                              <w:t xml:space="preserve"> If it does, it returns the overwritten string for </w:t>
-                            </w:r>
-                            <w:proofErr w:type="spellStart"/>
-                            <w:r>
-                              <w:t>searchLogic</w:t>
-                            </w:r>
-                            <w:proofErr w:type="spellEnd"/>
-                            <w:r>
-                              <w:t xml:space="preserve"> to write to file.</w:t>
-                            </w:r>
-                          </w:p>
-                          <w:p/>
+                          <w:p>
+                            <w:pPr>
+                              <w:rPr>
+                                <w:sz w:val="20"/>
+                                <w:szCs w:val="20"/>
+                              </w:rPr>
+                            </w:pPr>
+                          </w:p>
+                          <w:p>
+                            <w:pPr>
+                              <w:rPr>
+                                <w:sz w:val="20"/>
+                                <w:szCs w:val="20"/>
+                                <w:u w:val="single"/>
+                              </w:rPr>
+                            </w:pPr>
+                            <w:r>
+                              <w:rPr>
+                                <w:sz w:val="20"/>
+                                <w:szCs w:val="20"/>
+                                <w:u w:val="single"/>
+                              </w:rPr>
+                              <w:t>Current state of this function:</w:t>
+                            </w:r>
+                          </w:p>
+                          <w:p>
+                            <w:pPr>
+                              <w:rPr>
+                                <w:sz w:val="20"/>
+                                <w:szCs w:val="20"/>
+                              </w:rPr>
+                            </w:pPr>
+                            <w:r>
+                              <w:rPr>
+                                <w:sz w:val="20"/>
+                                <w:szCs w:val="20"/>
+                              </w:rPr>
+                              <w:t>While we have strings to search in the file</w:t>
+                            </w:r>
+                          </w:p>
+                          <w:p>
+                            <w:pPr>
+                              <w:rPr>
+                                <w:sz w:val="20"/>
+                                <w:szCs w:val="20"/>
+                              </w:rPr>
+                            </w:pPr>
+                            <w:r>
+                              <w:rPr>
+                                <w:sz w:val="20"/>
+                                <w:szCs w:val="20"/>
+                              </w:rPr>
+                              <w:t>If the search string and a file string match</w:t>
+                            </w:r>
+                          </w:p>
+                          <w:p>
+                            <w:pPr>
+                              <w:rPr>
+                                <w:sz w:val="20"/>
+                                <w:szCs w:val="20"/>
+                              </w:rPr>
+                            </w:pPr>
+                            <w:r>
+                              <w:rPr>
+                                <w:sz w:val="20"/>
+                                <w:szCs w:val="20"/>
+                              </w:rPr>
+                              <w:t xml:space="preserve">Call </w:t>
+                            </w:r>
+                            <w:proofErr w:type="gramStart"/>
+                            <w:r>
+                              <w:rPr>
+                                <w:sz w:val="20"/>
+                                <w:szCs w:val="20"/>
+                              </w:rPr>
+                              <w:t>overwrite</w:t>
+                            </w:r>
+                            <w:proofErr w:type="gramEnd"/>
+                            <w:r>
+                              <w:rPr>
+                                <w:sz w:val="20"/>
+                                <w:szCs w:val="20"/>
+                              </w:rPr>
+                              <w:t xml:space="preserve"> to evaluate IPs and MACs</w:t>
+                            </w:r>
+                          </w:p>
+                          <w:p>
+                            <w:pPr>
+                              <w:rPr>
+                                <w:sz w:val="20"/>
+                                <w:szCs w:val="20"/>
+                              </w:rPr>
+                            </w:pPr>
+                            <w:r>
+                              <w:rPr>
+                                <w:sz w:val="20"/>
+                                <w:szCs w:val="20"/>
+                              </w:rPr>
+                              <w:t>Get the value from overwrite</w:t>
+                            </w:r>
+                          </w:p>
+                          <w:p>
+                            <w:pPr>
+                              <w:rPr>
+                                <w:sz w:val="20"/>
+                                <w:szCs w:val="20"/>
+                              </w:rPr>
+                            </w:pPr>
+                            <w:r>
+                              <w:rPr>
+                                <w:sz w:val="20"/>
+                                <w:szCs w:val="20"/>
+                              </w:rPr>
+                              <w:t>Write the whole line from the existing text file</w:t>
+                            </w:r>
+                          </w:p>
+                          <w:p>
+                            <w:pPr>
+                              <w:rPr>
+                                <w:sz w:val="20"/>
+                                <w:szCs w:val="20"/>
+                              </w:rPr>
+                            </w:pPr>
+                            <w:r>
+                              <w:rPr>
+                                <w:sz w:val="20"/>
+                                <w:szCs w:val="20"/>
+                              </w:rPr>
+                              <w:t>To the new file</w:t>
+                            </w:r>
+                          </w:p>
+                          <w:p>
+                            <w:pPr>
+                              <w:rPr>
+                                <w:sz w:val="20"/>
+                                <w:szCs w:val="20"/>
+                              </w:rPr>
+                            </w:pPr>
+                            <w:r>
+                              <w:rPr>
+                                <w:sz w:val="20"/>
+                                <w:szCs w:val="20"/>
+                              </w:rPr>
+                              <w:t>Check for more lines of text in the existing file and for more matches.</w:t>
+                            </w:r>
+                          </w:p>
+                          <w:p>
+                            <w:pPr>
+                              <w:rPr>
+                                <w:sz w:val="20"/>
+                                <w:szCs w:val="20"/>
+                              </w:rPr>
+                            </w:pPr>
+                            <w:r>
+                              <w:rPr>
+                                <w:sz w:val="20"/>
+                                <w:szCs w:val="20"/>
+                              </w:rPr>
+                              <w:t>If no other matches, close and exit.</w:t>
+                            </w:r>
+                          </w:p>
+                          <w:p>
+                            <w:pPr>
+                              <w:rPr>
+                                <w:sz w:val="20"/>
+                                <w:szCs w:val="20"/>
+                              </w:rPr>
+                            </w:pPr>
+                            <w:r>
+                              <w:rPr>
+                                <w:sz w:val="20"/>
+                                <w:szCs w:val="20"/>
+                              </w:rPr>
+                              <w:t>If we have other matches, call overwrite to evaluate again and do so until the end of file.</w:t>
+                            </w:r>
+                          </w:p>
+                          <w:p>
+                            <w:pPr>
+                              <w:rPr>
+                                <w:sz w:val="20"/>
+                                <w:szCs w:val="20"/>
+                              </w:rPr>
+                            </w:pPr>
+                            <w:r>
+                              <w:rPr>
+                                <w:sz w:val="20"/>
+                                <w:szCs w:val="20"/>
+                              </w:rPr>
+                              <w:t>Close the file.</w:t>
+                            </w:r>
+                          </w:p>
+                          <w:p>
+                            <w:pPr>
+                              <w:rPr>
+                                <w:sz w:val="20"/>
+                                <w:szCs w:val="20"/>
+                              </w:rPr>
+                            </w:pPr>
+                            <w:r>
+                              <w:rPr>
+                                <w:sz w:val="20"/>
+                                <w:szCs w:val="20"/>
+                              </w:rPr>
+                              <w:t>Exit.</w:t>
+                            </w:r>
+                          </w:p>
+                          <w:p>
+                            <w:pPr>
+                              <w:rPr>
+                                <w:sz w:val="20"/>
+                                <w:szCs w:val="20"/>
+                              </w:rPr>
+                            </w:pPr>
+                          </w:p>
+                          <w:p>
+                            <w:pPr>
+                              <w:rPr>
+                                <w:sz w:val="20"/>
+                                <w:szCs w:val="20"/>
+                              </w:rPr>
+                            </w:pPr>
+                            <w:r>
+                              <w:rPr>
+                                <w:sz w:val="20"/>
+                                <w:szCs w:val="20"/>
+                                <w:u w:val="single"/>
+                              </w:rPr>
+                              <w:t>What I need it to do</w:t>
+                            </w:r>
+                            <w:r>
+                              <w:rPr>
+                                <w:sz w:val="20"/>
+                                <w:szCs w:val="20"/>
+                              </w:rPr>
+                              <w:t>:</w:t>
+                            </w:r>
+                          </w:p>
+                          <w:p>
+                            <w:pPr>
+                              <w:ind w:left="720" w:hanging="720"/>
+                              <w:rPr>
+                                <w:sz w:val="20"/>
+                                <w:szCs w:val="20"/>
+                              </w:rPr>
+                            </w:pPr>
+                            <w:r>
+                              <w:rPr>
+                                <w:sz w:val="20"/>
+                                <w:szCs w:val="20"/>
+                              </w:rPr>
+                              <w:t>Store the line in a vector or array.</w:t>
+                            </w:r>
+                          </w:p>
+                          <w:p>
+                            <w:pPr>
+                              <w:ind w:left="720" w:hanging="720"/>
+                              <w:rPr>
+                                <w:sz w:val="20"/>
+                                <w:szCs w:val="20"/>
+                              </w:rPr>
+                            </w:pPr>
+                            <w:r>
+                              <w:rPr>
+                                <w:sz w:val="20"/>
+                                <w:szCs w:val="20"/>
+                              </w:rPr>
+                              <w:t xml:space="preserve">Then call </w:t>
+                            </w:r>
+                            <w:r>
+                              <w:rPr>
+                                <w:sz w:val="20"/>
+                                <w:szCs w:val="20"/>
+                              </w:rPr>
+                              <w:t>another</w:t>
+                            </w:r>
+                            <w:r>
+                              <w:rPr>
+                                <w:sz w:val="20"/>
+                                <w:szCs w:val="20"/>
+                              </w:rPr>
+                              <w:t xml:space="preserve"> search on the vector or array.</w:t>
+                            </w:r>
+                          </w:p>
+                          <w:p>
+                            <w:pPr>
+                              <w:ind w:left="720" w:hanging="720"/>
+                              <w:rPr>
+                                <w:sz w:val="20"/>
+                                <w:szCs w:val="20"/>
+                              </w:rPr>
+                            </w:pPr>
+                            <w:r>
+                              <w:rPr>
+                                <w:sz w:val="20"/>
+                                <w:szCs w:val="20"/>
+                              </w:rPr>
+                              <w:t>Find the matching IP or MAC.</w:t>
+                            </w:r>
+                          </w:p>
+                          <w:p>
+                            <w:pPr>
+                              <w:ind w:left="720" w:hanging="720"/>
+                              <w:rPr>
+                                <w:sz w:val="20"/>
+                                <w:szCs w:val="20"/>
+                              </w:rPr>
+                            </w:pPr>
+                            <w:r>
+                              <w:rPr>
+                                <w:sz w:val="20"/>
+                                <w:szCs w:val="20"/>
+                              </w:rPr>
+                              <w:t>Overwrite it from there.</w:t>
+                            </w:r>
+                          </w:p>
+                          <w:p>
+                            <w:pPr>
+                              <w:ind w:left="720" w:hanging="720"/>
+                              <w:rPr>
+                                <w:sz w:val="20"/>
+                                <w:szCs w:val="20"/>
+                              </w:rPr>
+                            </w:pPr>
+                            <w:r>
+                              <w:rPr>
+                                <w:sz w:val="20"/>
+                                <w:szCs w:val="20"/>
+                              </w:rPr>
+                              <w:t>Return the line and write it to the new file.</w:t>
+                            </w:r>
+                          </w:p>
+                          <w:p>
+                            <w:pPr>
+                              <w:rPr>
+                                <w:sz w:val="20"/>
+                                <w:szCs w:val="20"/>
+                              </w:rPr>
+                            </w:pPr>
+                          </w:p>
+                          <w:p>
+                            <w:pPr>
+                              <w:rPr>
+                                <w:sz w:val="20"/>
+                                <w:szCs w:val="20"/>
+                              </w:rPr>
+                            </w:pPr>
+                          </w:p>
+                          <w:p>
+                            <w:pPr>
+                              <w:rPr>
+                                <w:sz w:val="20"/>
+                                <w:szCs w:val="20"/>
+                              </w:rPr>
+                            </w:pPr>
+                          </w:p>
                         </w:txbxContent>
                       </wps:txbx>
                       <wps:bodyPr rot="0" spcFirstLastPara="0" vertOverflow="overflow" horzOverflow="overflow" vert="horz" wrap="square" lIns="91440" tIns="45720" rIns="91440" bIns="45720" numCol="1" spcCol="0" rtlCol="0" fromWordArt="0" anchor="t" anchorCtr="0" forceAA="0" compatLnSpc="1">
@@ -630,33 +1120,395 @@
           </mc:Choice>
           <mc:Fallback>
             <w:pict>
-              <v:shape w14:anchorId="6FD4540E" id="Text Box 7" o:spid="_x0000_s1027" type="#_x0000_t202" style="position:absolute;margin-left:441.25pt;margin-top:19.75pt;width:196.1pt;height:83.85pt;z-index:251665408;visibility:visible;mso-wrap-style:square;mso-height-percent:0;mso-wrap-distance-left:9pt;mso-wrap-distance-top:0;mso-wrap-distance-right:9pt;mso-wrap-distance-bottom:0;mso-position-horizontal:absolute;mso-position-horizontal-relative:text;mso-position-vertical:absolute;mso-position-vertical-relative:text;mso-height-percent:0;mso-height-relative:margin;v-text-anchor:top" o:gfxdata="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" fillcolor="white [3201]" strokeweight=".5pt">
+              <v:shape w14:anchorId="6C9A067B" id="Text Box 8" o:spid="_x0000_s1028" type="#_x0000_t202" style="position:absolute;left:0;text-align:left;margin-left:196.05pt;margin-top:12.85pt;width:213.3pt;height:396.2pt;z-index:251666432;visibility:visible;mso-wrap-style:square;mso-height-percent:0;mso-wrap-distance-left:9pt;mso-wrap-distance-top:0;mso-wrap-distance-right:9pt;mso-wrap-distance-bottom:0;mso-position-horizontal:absolute;mso-position-horizontal-relative:text;mso-position-vertical:absolute;mso-position-vertical-relative:text;mso-height-percent:0;mso-height-relative:margin;v-text-anchor:top" o:gfxdata="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" fillcolor="white [3201]" strokeweight=".5pt">
                 <v:textbox>
                   <w:txbxContent>
                     <w:p>
                       <w:pPr>
-                        <w:tabs>
-                          <w:tab w:val="left" w:pos="4444"/>
-                          <w:tab w:val="left" w:pos="9303"/>
-                        </w:tabs>
-                        <w:spacing w:line="240" w:lineRule="auto"/>
-                      </w:pPr>
-                      <w:r>
-                        <w:t>Evaluates whether the found string matches an IP or MAC address.</w:t>
-                      </w:r>
-                      <w:r>
-                        <w:t xml:space="preserve"> If it does, it returns the overwritten string for </w:t>
+                        <w:rPr>
+                          <w:sz w:val="20"/>
+                          <w:szCs w:val="20"/>
+                        </w:rPr>
+                      </w:pPr>
+                      <w:r>
+                        <w:rPr>
+                          <w:sz w:val="20"/>
+                          <w:szCs w:val="20"/>
+                        </w:rPr>
+                        <w:t xml:space="preserve">Searches the path and file for a string, hands off strings to </w:t>
                       </w:r>
                       <w:proofErr w:type="spellStart"/>
                       <w:r>
-                        <w:t>searchLogic</w:t>
+                        <w:rPr>
+                          <w:sz w:val="20"/>
+                          <w:szCs w:val="20"/>
+                        </w:rPr>
+                        <w:t>replaceDatString</w:t>
                       </w:r>
                       <w:proofErr w:type="spellEnd"/>
                       <w:r>
-                        <w:t xml:space="preserve"> to write to file.</w:t>
-                      </w:r>
-                    </w:p>
-                    <w:p/>
+                        <w:rPr>
+                          <w:sz w:val="20"/>
+                          <w:szCs w:val="20"/>
+                        </w:rPr>
+                        <w:t xml:space="preserve"> to overwrite as needed.</w:t>
+                      </w:r>
+                    </w:p>
+                    <w:p>
+                      <w:pPr>
+                        <w:rPr>
+                          <w:sz w:val="20"/>
+                          <w:szCs w:val="20"/>
+                        </w:rPr>
+                      </w:pPr>
+                    </w:p>
+                    <w:p>
+                      <w:pPr>
+                        <w:rPr>
+                          <w:sz w:val="20"/>
+                          <w:szCs w:val="20"/>
+                          <w:u w:val="single"/>
+                        </w:rPr>
+                      </w:pPr>
+                      <w:r>
+                        <w:rPr>
+                          <w:sz w:val="20"/>
+                          <w:szCs w:val="20"/>
+                          <w:u w:val="single"/>
+                        </w:rPr>
+                        <w:t>Current state of this function:</w:t>
+                      </w:r>
+                    </w:p>
+                    <w:p>
+                      <w:pPr>
+                        <w:rPr>
+                          <w:sz w:val="20"/>
+                          <w:szCs w:val="20"/>
+                        </w:rPr>
+                      </w:pPr>
+                      <w:r>
+                        <w:rPr>
+                          <w:sz w:val="20"/>
+                          <w:szCs w:val="20"/>
+                        </w:rPr>
+                        <w:t>While we have strings to search in the file</w:t>
+                      </w:r>
+                    </w:p>
+                    <w:p>
+                      <w:pPr>
+                        <w:rPr>
+                          <w:sz w:val="20"/>
+                          <w:szCs w:val="20"/>
+                        </w:rPr>
+                      </w:pPr>
+                      <w:r>
+                        <w:rPr>
+                          <w:sz w:val="20"/>
+                          <w:szCs w:val="20"/>
+                        </w:rPr>
+                        <w:t>If the search string and a file string match</w:t>
+                      </w:r>
+                    </w:p>
+                    <w:p>
+                      <w:pPr>
+                        <w:rPr>
+                          <w:sz w:val="20"/>
+                          <w:szCs w:val="20"/>
+                        </w:rPr>
+                      </w:pPr>
+                      <w:r>
+                        <w:rPr>
+                          <w:sz w:val="20"/>
+                          <w:szCs w:val="20"/>
+                        </w:rPr>
+                        <w:t xml:space="preserve">Call </w:t>
+                      </w:r>
+                      <w:proofErr w:type="gramStart"/>
+                      <w:r>
+                        <w:rPr>
+                          <w:sz w:val="20"/>
+                          <w:szCs w:val="20"/>
+                        </w:rPr>
+                        <w:t>overwrite</w:t>
+                      </w:r>
+                      <w:proofErr w:type="gramEnd"/>
+                      <w:r>
+                        <w:rPr>
+                          <w:sz w:val="20"/>
+                          <w:szCs w:val="20"/>
+                        </w:rPr>
+                        <w:t xml:space="preserve"> to evaluate IPs and MACs</w:t>
+                      </w:r>
+                    </w:p>
+                    <w:p>
+                      <w:pPr>
+                        <w:rPr>
+                          <w:sz w:val="20"/>
+                          <w:szCs w:val="20"/>
+                        </w:rPr>
+                      </w:pPr>
+                      <w:r>
+                        <w:rPr>
+                          <w:sz w:val="20"/>
+                          <w:szCs w:val="20"/>
+                        </w:rPr>
+                        <w:t>Get the value from overwrite</w:t>
+                      </w:r>
+                    </w:p>
+                    <w:p>
+                      <w:pPr>
+                        <w:rPr>
+                          <w:sz w:val="20"/>
+                          <w:szCs w:val="20"/>
+                        </w:rPr>
+                      </w:pPr>
+                      <w:r>
+                        <w:rPr>
+                          <w:sz w:val="20"/>
+                          <w:szCs w:val="20"/>
+                        </w:rPr>
+                        <w:t>Write the whole line from the existing text file</w:t>
+                      </w:r>
+                    </w:p>
+                    <w:p>
+                      <w:pPr>
+                        <w:rPr>
+                          <w:sz w:val="20"/>
+                          <w:szCs w:val="20"/>
+                        </w:rPr>
+                      </w:pPr>
+                      <w:r>
+                        <w:rPr>
+                          <w:sz w:val="20"/>
+                          <w:szCs w:val="20"/>
+                        </w:rPr>
+                        <w:t>To the new file</w:t>
+                      </w:r>
+                    </w:p>
+                    <w:p>
+                      <w:pPr>
+                        <w:rPr>
+                          <w:sz w:val="20"/>
+                          <w:szCs w:val="20"/>
+                        </w:rPr>
+                      </w:pPr>
+                      <w:r>
+                        <w:rPr>
+                          <w:sz w:val="20"/>
+                          <w:szCs w:val="20"/>
+                        </w:rPr>
+                        <w:t>Check for more lines of text in the existing file and for more matches.</w:t>
+                      </w:r>
+                    </w:p>
+                    <w:p>
+                      <w:pPr>
+                        <w:rPr>
+                          <w:sz w:val="20"/>
+                          <w:szCs w:val="20"/>
+                        </w:rPr>
+                      </w:pPr>
+                      <w:r>
+                        <w:rPr>
+                          <w:sz w:val="20"/>
+                          <w:szCs w:val="20"/>
+                        </w:rPr>
+                        <w:t>If no other matches, close and exit.</w:t>
+                      </w:r>
+                    </w:p>
+                    <w:p>
+                      <w:pPr>
+                        <w:rPr>
+                          <w:sz w:val="20"/>
+                          <w:szCs w:val="20"/>
+                        </w:rPr>
+                      </w:pPr>
+                      <w:r>
+                        <w:rPr>
+                          <w:sz w:val="20"/>
+                          <w:szCs w:val="20"/>
+                        </w:rPr>
+                        <w:t>If we have other matches, call overwrite to evaluate again and do so until the end of file.</w:t>
+                      </w:r>
+                    </w:p>
+                    <w:p>
+                      <w:pPr>
+                        <w:rPr>
+                          <w:sz w:val="20"/>
+                          <w:szCs w:val="20"/>
+                        </w:rPr>
+                      </w:pPr>
+                      <w:r>
+                        <w:rPr>
+                          <w:sz w:val="20"/>
+                          <w:szCs w:val="20"/>
+                        </w:rPr>
+                        <w:t>Close the file.</w:t>
+                      </w:r>
+                    </w:p>
+                    <w:p>
+                      <w:pPr>
+                        <w:rPr>
+                          <w:sz w:val="20"/>
+                          <w:szCs w:val="20"/>
+                        </w:rPr>
+                      </w:pPr>
+                      <w:r>
+                        <w:rPr>
+                          <w:sz w:val="20"/>
+                          <w:szCs w:val="20"/>
+                        </w:rPr>
+                        <w:t>Exit.</w:t>
+                      </w:r>
+                    </w:p>
+                    <w:p>
+                      <w:pPr>
+                        <w:rPr>
+                          <w:sz w:val="20"/>
+                          <w:szCs w:val="20"/>
+                        </w:rPr>
+                      </w:pPr>
+                    </w:p>
+                    <w:p>
+                      <w:pPr>
+                        <w:rPr>
+                          <w:sz w:val="20"/>
+                          <w:szCs w:val="20"/>
+                        </w:rPr>
+                      </w:pPr>
+                      <w:r>
+                        <w:rPr>
+                          <w:sz w:val="20"/>
+                          <w:szCs w:val="20"/>
+                          <w:u w:val="single"/>
+                        </w:rPr>
+                        <w:t>What I need it to do</w:t>
+                      </w:r>
+                      <w:r>
+                        <w:rPr>
+                          <w:sz w:val="20"/>
+                          <w:szCs w:val="20"/>
+                        </w:rPr>
+                        <w:t>:</w:t>
+                      </w:r>
+                    </w:p>
+                    <w:p>
+                      <w:pPr>
+                        <w:ind w:left="720" w:hanging="720"/>
+                        <w:rPr>
+                          <w:sz w:val="20"/>
+                          <w:szCs w:val="20"/>
+                        </w:rPr>
+                      </w:pPr>
+                      <w:r>
+                        <w:rPr>
+                          <w:sz w:val="20"/>
+                          <w:szCs w:val="20"/>
+                        </w:rPr>
+                        <w:t>Store the line in a vector or array.</w:t>
+                      </w:r>
+                    </w:p>
+                    <w:p>
+                      <w:pPr>
+                        <w:ind w:left="720" w:hanging="720"/>
+                        <w:rPr>
+                          <w:sz w:val="20"/>
+                          <w:szCs w:val="20"/>
+                        </w:rPr>
+                      </w:pPr>
+                      <w:r>
+                        <w:rPr>
+                          <w:sz w:val="20"/>
+                          <w:szCs w:val="20"/>
+                        </w:rPr>
+                        <w:t xml:space="preserve">Then call </w:t>
+                      </w:r>
+                      <w:r>
+                        <w:rPr>
+                          <w:sz w:val="20"/>
+                          <w:szCs w:val="20"/>
+                        </w:rPr>
+                        <w:t>another</w:t>
+                      </w:r>
+                      <w:r>
+                        <w:rPr>
+                          <w:sz w:val="20"/>
+                          <w:szCs w:val="20"/>
+                        </w:rPr>
+                        <w:t xml:space="preserve"> search on the vector or array.</w:t>
+                      </w:r>
+                    </w:p>
+                    <w:p>
+                      <w:pPr>
+                        <w:ind w:left="720" w:hanging="720"/>
+                        <w:rPr>
+                          <w:sz w:val="20"/>
+                          <w:szCs w:val="20"/>
+                        </w:rPr>
+                      </w:pPr>
+                      <w:r>
+                        <w:rPr>
+                          <w:sz w:val="20"/>
+                          <w:szCs w:val="20"/>
+                        </w:rPr>
+                        <w:t>Find the matching IP or MAC.</w:t>
+                      </w:r>
+                    </w:p>
+                    <w:p>
+                      <w:pPr>
+                        <w:ind w:left="720" w:hanging="720"/>
+                        <w:rPr>
+                          <w:sz w:val="20"/>
+                          <w:szCs w:val="20"/>
+                        </w:rPr>
+                      </w:pPr>
+                      <w:r>
+                        <w:rPr>
+                          <w:sz w:val="20"/>
+                          <w:szCs w:val="20"/>
+                        </w:rPr>
+                        <w:t>Overwrite it from there.</w:t>
+                      </w:r>
+                    </w:p>
+                    <w:p>
+                      <w:pPr>
+                        <w:ind w:left="720" w:hanging="720"/>
+                        <w:rPr>
+                          <w:sz w:val="20"/>
+                          <w:szCs w:val="20"/>
+                        </w:rPr>
+                      </w:pPr>
+                      <w:r>
+                        <w:rPr>
+                          <w:sz w:val="20"/>
+                          <w:szCs w:val="20"/>
+                        </w:rPr>
+                        <w:t>Return the line and write it to the new file.</w:t>
+                      </w:r>
+                    </w:p>
+                    <w:p>
+                      <w:pPr>
+                        <w:rPr>
+                          <w:sz w:val="20"/>
+                          <w:szCs w:val="20"/>
+                        </w:rPr>
+                      </w:pPr>
+                    </w:p>
+                    <w:p>
+                      <w:pPr>
+                        <w:rPr>
+                          <w:sz w:val="20"/>
+                          <w:szCs w:val="20"/>
+                        </w:rPr>
+                      </w:pPr>
+                    </w:p>
+                    <w:p>
+                      <w:pPr>
+                        <w:rPr>
+                          <w:sz w:val="20"/>
+                          <w:szCs w:val="20"/>
+                        </w:rPr>
+                      </w:pPr>
+                    </w:p>
                   </w:txbxContent>
                 </v:textbox>
               </v:shape>
@@ -664,14 +1516,640 @@
           </mc:Fallback>
         </mc:AlternateContent>
       </w:r>
+      <w:r>
+        <w:tab/>
+      </w:r>
+      <w:proofErr w:type="spellStart"/>
+      <w:r>
+        <w:t>fpath</w:t>
+      </w:r>
+      <w:proofErr w:type="spellEnd"/>
     </w:p>
     <w:p>
       <w:pPr>
         <w:tabs>
+          <w:tab w:val="left" w:pos="0"/>
           <w:tab w:val="left" w:pos="4444"/>
           <w:tab w:val="left" w:pos="9303"/>
         </w:tabs>
+        <w:ind w:left="-1080"/>
       </w:pPr>
+      <w:r>
+        <w:tab/>
+      </w:r>
+      <w:proofErr w:type="spellStart"/>
+      <w:r>
+        <w:t>searchStrings</w:t>
+      </w:r>
+      <w:proofErr w:type="spellEnd"/>
+    </w:p>
+    <w:p>
+      <w:pPr>
+        <w:tabs>
+          <w:tab w:val="left" w:pos="0"/>
+          <w:tab w:val="left" w:pos="4444"/>
+          <w:tab w:val="left" w:pos="9303"/>
+        </w:tabs>
+        <w:ind w:left="-1080"/>
+      </w:pPr>
+    </w:p>
+    <w:p>
+      <w:pPr>
+        <w:tabs>
+          <w:tab w:val="left" w:pos="0"/>
+          <w:tab w:val="left" w:pos="4444"/>
+          <w:tab w:val="left" w:pos="9303"/>
+        </w:tabs>
+        <w:ind w:left="-1080"/>
+      </w:pPr>
+      <w:r>
+        <w:rPr>
+          <w:noProof/>
+        </w:rPr>
+        <mc:AlternateContent>
+          <mc:Choice Requires="wps">
+            <w:drawing>
+              <wp:anchor distT="0" distB="0" distL="114300" distR="114300" simplePos="0" relativeHeight="251665408" behindDoc="0" locked="0" layoutInCell="1" allowOverlap="1" wp14:anchorId="6FD4540E" wp14:editId="4D6C89BD">
+                <wp:simplePos x="0" y="0"/>
+                <wp:positionH relativeFrom="column">
+                  <wp:posOffset>5699242</wp:posOffset>
+                </wp:positionH>
+                <wp:positionV relativeFrom="paragraph">
+                  <wp:posOffset>683517</wp:posOffset>
+                </wp:positionV>
+                <wp:extent cx="2490470" cy="3287352"/>
+                <wp:effectExtent l="0" t="0" r="11430" b="15240"/>
+                <wp:wrapNone/>
+                <wp:docPr id="7" name="Text Box 7"/>
+                <wp:cNvGraphicFramePr/>
+                <a:graphic xmlns:a="http://schemas.openxmlformats.org/drawingml/2006/main">
+                  <a:graphicData uri="http://schemas.microsoft.com/office/word/2010/wordprocessingShape">
+                    <wps:wsp>
+                      <wps:cNvSpPr txBox="1"/>
+                      <wps:spPr>
+                        <a:xfrm>
+                          <a:off x="0" y="0"/>
+                          <a:ext cx="2490470" cy="3287352"/>
+                        </a:xfrm>
+                        <a:prstGeom prst="rect">
+                          <a:avLst/>
+                        </a:prstGeom>
+                        <a:solidFill>
+                          <a:schemeClr val="lt1"/>
+                        </a:solidFill>
+                        <a:ln w="6350">
+                          <a:solidFill>
+                            <a:prstClr val="black"/>
+                          </a:solidFill>
+                        </a:ln>
+                      </wps:spPr>
+                      <wps:txbx>
+                        <w:txbxContent>
+                          <w:p>
+                            <w:pPr>
+                              <w:tabs>
+                                <w:tab w:val="left" w:pos="4444"/>
+                                <w:tab w:val="left" w:pos="9303"/>
+                              </w:tabs>
+                              <w:rPr>
+                                <w:sz w:val="20"/>
+                                <w:szCs w:val="20"/>
+                              </w:rPr>
+                            </w:pPr>
+                            <w:r>
+                              <w:rPr>
+                                <w:sz w:val="20"/>
+                                <w:szCs w:val="20"/>
+                              </w:rPr>
+                              <w:t xml:space="preserve">Evaluates whether the </w:t>
+                            </w:r>
+                            <w:r>
+                              <w:rPr>
+                                <w:sz w:val="20"/>
+                                <w:szCs w:val="20"/>
+                              </w:rPr>
+                              <w:t xml:space="preserve">line containing the </w:t>
+                            </w:r>
+                            <w:r>
+                              <w:rPr>
+                                <w:sz w:val="20"/>
+                                <w:szCs w:val="20"/>
+                              </w:rPr>
+                              <w:t xml:space="preserve">found string </w:t>
+                            </w:r>
+                            <w:r>
+                              <w:rPr>
+                                <w:sz w:val="20"/>
+                                <w:szCs w:val="20"/>
+                              </w:rPr>
+                              <w:t xml:space="preserve">contains a </w:t>
+                            </w:r>
+                            <w:r>
+                              <w:rPr>
+                                <w:sz w:val="20"/>
+                                <w:szCs w:val="20"/>
+                              </w:rPr>
+                              <w:t>match</w:t>
+                            </w:r>
+                            <w:r>
+                              <w:rPr>
+                                <w:sz w:val="20"/>
+                                <w:szCs w:val="20"/>
+                              </w:rPr>
+                              <w:t xml:space="preserve"> of</w:t>
+                            </w:r>
+                            <w:r>
+                              <w:rPr>
+                                <w:sz w:val="20"/>
+                                <w:szCs w:val="20"/>
+                              </w:rPr>
+                              <w:t xml:space="preserve"> an IP or MAC address.</w:t>
+                            </w:r>
+                            <w:r>
+                              <w:rPr>
+                                <w:sz w:val="20"/>
+                                <w:szCs w:val="20"/>
+                              </w:rPr>
+                              <w:t xml:space="preserve"> If it does, it returns the </w:t>
+                            </w:r>
+                            <w:r>
+                              <w:rPr>
+                                <w:sz w:val="20"/>
+                                <w:szCs w:val="20"/>
+                              </w:rPr>
+                              <w:t xml:space="preserve">line with the IP or MAC </w:t>
+                            </w:r>
+                            <w:r>
+                              <w:rPr>
+                                <w:sz w:val="20"/>
+                                <w:szCs w:val="20"/>
+                              </w:rPr>
+                              <w:t xml:space="preserve">overwritten for </w:t>
+                            </w:r>
+                            <w:proofErr w:type="spellStart"/>
+                            <w:r>
+                              <w:rPr>
+                                <w:sz w:val="20"/>
+                                <w:szCs w:val="20"/>
+                              </w:rPr>
+                              <w:t>searchLogic</w:t>
+                            </w:r>
+                            <w:proofErr w:type="spellEnd"/>
+                            <w:r>
+                              <w:rPr>
+                                <w:sz w:val="20"/>
+                                <w:szCs w:val="20"/>
+                              </w:rPr>
+                              <w:t xml:space="preserve"> to write to file.</w:t>
+                            </w:r>
+                          </w:p>
+                          <w:p>
+                            <w:pPr>
+                              <w:tabs>
+                                <w:tab w:val="left" w:pos="4444"/>
+                                <w:tab w:val="left" w:pos="9303"/>
+                              </w:tabs>
+                              <w:rPr>
+                                <w:sz w:val="20"/>
+                                <w:szCs w:val="20"/>
+                              </w:rPr>
+                            </w:pPr>
+                          </w:p>
+                          <w:p>
+                            <w:pPr>
+                              <w:tabs>
+                                <w:tab w:val="left" w:pos="4444"/>
+                                <w:tab w:val="left" w:pos="9303"/>
+                              </w:tabs>
+                              <w:rPr>
+                                <w:sz w:val="20"/>
+                                <w:szCs w:val="20"/>
+                              </w:rPr>
+                            </w:pPr>
+                            <w:r>
+                              <w:rPr>
+                                <w:sz w:val="20"/>
+                                <w:szCs w:val="20"/>
+                                <w:u w:val="single"/>
+                              </w:rPr>
+                              <w:t>Current state</w:t>
+                            </w:r>
+                            <w:r>
+                              <w:rPr>
+                                <w:sz w:val="20"/>
+                                <w:szCs w:val="20"/>
+                              </w:rPr>
+                              <w:t>:</w:t>
+                            </w:r>
+                          </w:p>
+                          <w:p>
+                            <w:pPr>
+                              <w:tabs>
+                                <w:tab w:val="left" w:pos="4444"/>
+                                <w:tab w:val="left" w:pos="9303"/>
+                              </w:tabs>
+                              <w:rPr>
+                                <w:sz w:val="20"/>
+                                <w:szCs w:val="20"/>
+                              </w:rPr>
+                            </w:pPr>
+                            <w:r>
+                              <w:rPr>
+                                <w:sz w:val="20"/>
+                                <w:szCs w:val="20"/>
+                              </w:rPr>
+                              <w:t>While the condition is true (it always is)</w:t>
+                            </w:r>
+                          </w:p>
+                          <w:p>
+                            <w:pPr>
+                              <w:tabs>
+                                <w:tab w:val="left" w:pos="4444"/>
+                                <w:tab w:val="left" w:pos="9303"/>
+                              </w:tabs>
+                              <w:rPr>
+                                <w:sz w:val="20"/>
+                                <w:szCs w:val="20"/>
+                              </w:rPr>
+                            </w:pPr>
+                            <w:r>
+                              <w:rPr>
+                                <w:sz w:val="20"/>
+                                <w:szCs w:val="20"/>
+                              </w:rPr>
+                              <w:t>If the searched word matches the regex for an IP address</w:t>
+                            </w:r>
+                          </w:p>
+                          <w:p>
+                            <w:pPr>
+                              <w:tabs>
+                                <w:tab w:val="left" w:pos="4444"/>
+                                <w:tab w:val="left" w:pos="9303"/>
+                              </w:tabs>
+                              <w:rPr>
+                                <w:sz w:val="20"/>
+                                <w:szCs w:val="20"/>
+                              </w:rPr>
+                            </w:pPr>
+                            <w:r>
+                              <w:rPr>
+                                <w:sz w:val="20"/>
+                                <w:szCs w:val="20"/>
+                              </w:rPr>
+                              <w:t>Replace that string with replacement.</w:t>
+                            </w:r>
+                          </w:p>
+                          <w:p>
+                            <w:pPr>
+                              <w:tabs>
+                                <w:tab w:val="left" w:pos="4444"/>
+                                <w:tab w:val="left" w:pos="9303"/>
+                              </w:tabs>
+                              <w:rPr>
+                                <w:sz w:val="20"/>
+                                <w:szCs w:val="20"/>
+                              </w:rPr>
+                            </w:pPr>
+                            <w:r>
+                              <w:rPr>
+                                <w:sz w:val="20"/>
+                                <w:szCs w:val="20"/>
+                              </w:rPr>
+                              <w:t>And return the overwritten string.</w:t>
+                            </w:r>
+                          </w:p>
+                          <w:p>
+                            <w:pPr>
+                              <w:tabs>
+                                <w:tab w:val="left" w:pos="4444"/>
+                                <w:tab w:val="left" w:pos="9303"/>
+                              </w:tabs>
+                              <w:rPr>
+                                <w:sz w:val="20"/>
+                                <w:szCs w:val="20"/>
+                              </w:rPr>
+                            </w:pPr>
+                          </w:p>
+                          <w:p>
+                            <w:pPr>
+                              <w:tabs>
+                                <w:tab w:val="left" w:pos="4444"/>
+                                <w:tab w:val="left" w:pos="9303"/>
+                              </w:tabs>
+                              <w:rPr>
+                                <w:sz w:val="20"/>
+                                <w:szCs w:val="20"/>
+                                <w:u w:val="single"/>
+                              </w:rPr>
+                            </w:pPr>
+                            <w:r>
+                              <w:rPr>
+                                <w:sz w:val="20"/>
+                                <w:szCs w:val="20"/>
+                                <w:u w:val="single"/>
+                              </w:rPr>
+                              <w:t>What I need to do:</w:t>
+                            </w:r>
+                          </w:p>
+                          <w:p>
+                            <w:pPr>
+                              <w:tabs>
+                                <w:tab w:val="left" w:pos="4444"/>
+                                <w:tab w:val="left" w:pos="9303"/>
+                              </w:tabs>
+                              <w:rPr>
+                                <w:sz w:val="20"/>
+                                <w:szCs w:val="20"/>
+                              </w:rPr>
+                            </w:pPr>
+                          </w:p>
+                        </w:txbxContent>
+                      </wps:txbx>
+                      <wps:bodyPr rot="0" spcFirstLastPara="0" vertOverflow="overflow" horzOverflow="overflow" vert="horz" wrap="square" lIns="91440" tIns="45720" rIns="91440" bIns="45720" numCol="1" spcCol="0" rtlCol="0" fromWordArt="0" anchor="t" anchorCtr="0" forceAA="0" compatLnSpc="1">
+                        <a:prstTxWarp prst="textNoShape">
+                          <a:avLst/>
+                        </a:prstTxWarp>
+                        <a:noAutofit/>
+                      </wps:bodyPr>
+                    </wps:wsp>
+                  </a:graphicData>
+                </a:graphic>
+                <wp14:sizeRelV relativeFrom="margin">
+                  <wp14:pctHeight>0</wp14:pctHeight>
+                </wp14:sizeRelV>
+              </wp:anchor>
+            </w:drawing>
+          </mc:Choice>
+          <mc:Fallback>
+            <w:pict>
+              <v:shape w14:anchorId="6FD4540E" id="Text Box 7" o:spid="_x0000_s1029" type="#_x0000_t202" style="position:absolute;left:0;text-align:left;margin-left:448.75pt;margin-top:53.8pt;width:196.1pt;height:258.85pt;z-index:251665408;visibility:visible;mso-wrap-style:square;mso-height-percent:0;mso-wrap-distance-left:9pt;mso-wrap-distance-top:0;mso-wrap-distance-right:9pt;mso-wrap-distance-bottom:0;mso-position-horizontal:absolute;mso-position-horizontal-relative:text;mso-position-vertical:absolute;mso-position-vertical-relative:text;mso-height-percent:0;mso-height-relative:margin;v-text-anchor:top" o:gfxdata="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" fillcolor="white [3201]" strokeweight=".5pt">
+                <v:textbox>
+                  <w:txbxContent>
+                    <w:p>
+                      <w:pPr>
+                        <w:tabs>
+                          <w:tab w:val="left" w:pos="4444"/>
+                          <w:tab w:val="left" w:pos="9303"/>
+                        </w:tabs>
+                        <w:rPr>
+                          <w:sz w:val="20"/>
+                          <w:szCs w:val="20"/>
+                        </w:rPr>
+                      </w:pPr>
+                      <w:r>
+                        <w:rPr>
+                          <w:sz w:val="20"/>
+                          <w:szCs w:val="20"/>
+                        </w:rPr>
+                        <w:t xml:space="preserve">Evaluates whether the </w:t>
+                      </w:r>
+                      <w:r>
+                        <w:rPr>
+                          <w:sz w:val="20"/>
+                          <w:szCs w:val="20"/>
+                        </w:rPr>
+                        <w:t xml:space="preserve">line containing the </w:t>
+                      </w:r>
+                      <w:r>
+                        <w:rPr>
+                          <w:sz w:val="20"/>
+                          <w:szCs w:val="20"/>
+                        </w:rPr>
+                        <w:t xml:space="preserve">found string </w:t>
+                      </w:r>
+                      <w:r>
+                        <w:rPr>
+                          <w:sz w:val="20"/>
+                          <w:szCs w:val="20"/>
+                        </w:rPr>
+                        <w:t xml:space="preserve">contains a </w:t>
+                      </w:r>
+                      <w:r>
+                        <w:rPr>
+                          <w:sz w:val="20"/>
+                          <w:szCs w:val="20"/>
+                        </w:rPr>
+                        <w:t>match</w:t>
+                      </w:r>
+                      <w:r>
+                        <w:rPr>
+                          <w:sz w:val="20"/>
+                          <w:szCs w:val="20"/>
+                        </w:rPr>
+                        <w:t xml:space="preserve"> of</w:t>
+                      </w:r>
+                      <w:r>
+                        <w:rPr>
+                          <w:sz w:val="20"/>
+                          <w:szCs w:val="20"/>
+                        </w:rPr>
+                        <w:t xml:space="preserve"> an IP or MAC address.</w:t>
+                      </w:r>
+                      <w:r>
+                        <w:rPr>
+                          <w:sz w:val="20"/>
+                          <w:szCs w:val="20"/>
+                        </w:rPr>
+                        <w:t xml:space="preserve"> If it does, it returns the </w:t>
+                      </w:r>
+                      <w:r>
+                        <w:rPr>
+                          <w:sz w:val="20"/>
+                          <w:szCs w:val="20"/>
+                        </w:rPr>
+                        <w:t xml:space="preserve">line with the IP or MAC </w:t>
+                      </w:r>
+                      <w:r>
+                        <w:rPr>
+                          <w:sz w:val="20"/>
+                          <w:szCs w:val="20"/>
+                        </w:rPr>
+                        <w:t xml:space="preserve">overwritten for </w:t>
+                      </w:r>
+                      <w:proofErr w:type="spellStart"/>
+                      <w:r>
+                        <w:rPr>
+                          <w:sz w:val="20"/>
+                          <w:szCs w:val="20"/>
+                        </w:rPr>
+                        <w:t>searchLogic</w:t>
+                      </w:r>
+                      <w:proofErr w:type="spellEnd"/>
+                      <w:r>
+                        <w:rPr>
+                          <w:sz w:val="20"/>
+                          <w:szCs w:val="20"/>
+                        </w:rPr>
+                        <w:t xml:space="preserve"> to write to file.</w:t>
+                      </w:r>
+                    </w:p>
+                    <w:p>
+                      <w:pPr>
+                        <w:tabs>
+                          <w:tab w:val="left" w:pos="4444"/>
+                          <w:tab w:val="left" w:pos="9303"/>
+                        </w:tabs>
+                        <w:rPr>
+                          <w:sz w:val="20"/>
+                          <w:szCs w:val="20"/>
+                        </w:rPr>
+                      </w:pPr>
+                    </w:p>
+                    <w:p>
+                      <w:pPr>
+                        <w:tabs>
+                          <w:tab w:val="left" w:pos="4444"/>
+                          <w:tab w:val="left" w:pos="9303"/>
+                        </w:tabs>
+                        <w:rPr>
+                          <w:sz w:val="20"/>
+                          <w:szCs w:val="20"/>
+                        </w:rPr>
+                      </w:pPr>
+                      <w:r>
+                        <w:rPr>
+                          <w:sz w:val="20"/>
+                          <w:szCs w:val="20"/>
+                          <w:u w:val="single"/>
+                        </w:rPr>
+                        <w:t>Current state</w:t>
+                      </w:r>
+                      <w:r>
+                        <w:rPr>
+                          <w:sz w:val="20"/>
+                          <w:szCs w:val="20"/>
+                        </w:rPr>
+                        <w:t>:</w:t>
+                      </w:r>
+                    </w:p>
+                    <w:p>
+                      <w:pPr>
+                        <w:tabs>
+                          <w:tab w:val="left" w:pos="4444"/>
+                          <w:tab w:val="left" w:pos="9303"/>
+                        </w:tabs>
+                        <w:rPr>
+                          <w:sz w:val="20"/>
+                          <w:szCs w:val="20"/>
+                        </w:rPr>
+                      </w:pPr>
+                      <w:r>
+                        <w:rPr>
+                          <w:sz w:val="20"/>
+                          <w:szCs w:val="20"/>
+                        </w:rPr>
+                        <w:t>While the condition is true (it always is)</w:t>
+                      </w:r>
+                    </w:p>
+                    <w:p>
+                      <w:pPr>
+                        <w:tabs>
+                          <w:tab w:val="left" w:pos="4444"/>
+                          <w:tab w:val="left" w:pos="9303"/>
+                        </w:tabs>
+                        <w:rPr>
+                          <w:sz w:val="20"/>
+                          <w:szCs w:val="20"/>
+                        </w:rPr>
+                      </w:pPr>
+                      <w:r>
+                        <w:rPr>
+                          <w:sz w:val="20"/>
+                          <w:szCs w:val="20"/>
+                        </w:rPr>
+                        <w:t>If the searched word matches the regex for an IP address</w:t>
+                      </w:r>
+                    </w:p>
+                    <w:p>
+                      <w:pPr>
+                        <w:tabs>
+                          <w:tab w:val="left" w:pos="4444"/>
+                          <w:tab w:val="left" w:pos="9303"/>
+                        </w:tabs>
+                        <w:rPr>
+                          <w:sz w:val="20"/>
+                          <w:szCs w:val="20"/>
+                        </w:rPr>
+                      </w:pPr>
+                      <w:r>
+                        <w:rPr>
+                          <w:sz w:val="20"/>
+                          <w:szCs w:val="20"/>
+                        </w:rPr>
+                        <w:t>Replace that string with replacement.</w:t>
+                      </w:r>
+                    </w:p>
+                    <w:p>
+                      <w:pPr>
+                        <w:tabs>
+                          <w:tab w:val="left" w:pos="4444"/>
+                          <w:tab w:val="left" w:pos="9303"/>
+                        </w:tabs>
+                        <w:rPr>
+                          <w:sz w:val="20"/>
+                          <w:szCs w:val="20"/>
+                        </w:rPr>
+                      </w:pPr>
+                      <w:r>
+                        <w:rPr>
+                          <w:sz w:val="20"/>
+                          <w:szCs w:val="20"/>
+                        </w:rPr>
+                        <w:t>And return the overwritten string.</w:t>
+                      </w:r>
+                    </w:p>
+                    <w:p>
+                      <w:pPr>
+                        <w:tabs>
+                          <w:tab w:val="left" w:pos="4444"/>
+                          <w:tab w:val="left" w:pos="9303"/>
+                        </w:tabs>
+                        <w:rPr>
+                          <w:sz w:val="20"/>
+                          <w:szCs w:val="20"/>
+                        </w:rPr>
+                      </w:pPr>
+                    </w:p>
+                    <w:p>
+                      <w:pPr>
+                        <w:tabs>
+                          <w:tab w:val="left" w:pos="4444"/>
+                          <w:tab w:val="left" w:pos="9303"/>
+                        </w:tabs>
+                        <w:rPr>
+                          <w:sz w:val="20"/>
+                          <w:szCs w:val="20"/>
+                          <w:u w:val="single"/>
+                        </w:rPr>
+                      </w:pPr>
+                      <w:r>
+                        <w:rPr>
+                          <w:sz w:val="20"/>
+                          <w:szCs w:val="20"/>
+                          <w:u w:val="single"/>
+                        </w:rPr>
+                        <w:t>What I need to do:</w:t>
+                      </w:r>
+                    </w:p>
+                    <w:p>
+                      <w:pPr>
+                        <w:tabs>
+                          <w:tab w:val="left" w:pos="4444"/>
+                          <w:tab w:val="left" w:pos="9303"/>
+                        </w:tabs>
+                        <w:rPr>
+                          <w:sz w:val="20"/>
+                          <w:szCs w:val="20"/>
+                        </w:rPr>
+                      </w:pPr>
+                    </w:p>
+                  </w:txbxContent>
+                </v:textbox>
+              </v:shape>
+            </w:pict>
+          </mc:Fallback>
+        </mc:AlternateContent>
+      </w:r>
       <w:r>
         <w:tab/>
       </w:r>
@@ -700,11 +2178,7 @@
         <w:lang w:val="en-US" w:eastAsia="en-US" w:bidi="ar-SA"/>
       </w:rPr>
     </w:rPrDefault>
-    <w:pPrDefault>
-      <w:pPr>
-        <w:spacing w:line="480" w:lineRule="auto"/>
-      </w:pPr>
-    </w:pPrDefault>
+    <w:pPrDefault/>
   </w:docDefaults>
   <w:latentStyles w:defLockedState="0" w:defUIPriority="99" w:defSemiHidden="0" w:defUnhideWhenUsed="0" w:defQFormat="0" w:count="376">
     <w:lsdException w:name="Normal" w:uiPriority="0" w:qFormat="1"/>
@@ -1134,7 +2608,7 @@
           <inkml:channelProperty channel="F" name="resolution" value="0" units="1/dev"/>
         </inkml:channelProperties>
       </inkml:inkSource>
-      <inkml:timestamp xml:id="ts0" timeString="2022-06-25T01:39:59.559"/>
+      <inkml:timestamp xml:id="ts0" timeString="2022-06-25T01:39:53.497"/>
     </inkml:context>
     <inkml:brush xml:id="br0">
       <inkml:brushProperty name="width" value="0.025" units="cm"/>
@@ -1142,7 +2616,7 @@
       <inkml:brushProperty name="color" value="#E71224"/>
     </inkml:brush>
   </inkml:definitions>
-  <inkml:trace contextRef="#ctx0" brushRef="#br0">0 1938 24575,'0'-7'0,"0"-2"0,4-7 0,2-6 0,3-6 0,9-14 0,6-17 0,17-9 0,5-13-958,8 1 958,-21 37 0,0-1 0,1-4 0,1-1 0,3 5 0,1 0 0,0 1 0,-1 1 0,-2 5 0,0 1 0,0 1 0,0-2 0,2-5 0,0-1 0,-2 5 0,1 0 0,8-7 0,0 1 0,30-21 0,-29 31 0,1 2 0,36-22 0,-39 26 0,2 1 0,-1 0 0,0 0 0,0 3 0,1 2-111,-1-1 1,0 2 110,31-13 0,11-1 0,-10 2 0,5-11 0,-8 8 0,-9-4 0,8 15 0,-10-3 0,24 9 0,-25-3 0,11 6 0,-14 1 0,-13 3 0,-5 0 0,-13 2 946,-6 5-946,-3 1 233,-6 4-233,-1 0 0,1 0 0,0 0 0,-1 0 0,1 0 0,6 0 0,-4 0 0,11 0 0,9 0 0,-4 4 0,25-3 0,-11 10 0,14-3 0,-13 4 0,9 2 0,-9-1 0,-1-1 0,10 2 0,-9 5 0,-1-5 0,-3 4 0,-14-8 0,13 8 0,-9-6 0,24 15 0,-11-13 0,0 5 0,-3-3 0,0 3 0,3 6 0,14 4 0,0 1 0,0-1 0,0 1 0,0-1 0,0 1 0,1-1 0,-15-4 0,16 14 0,-14-11 0,4 7 0,11 8 0,-30-19 0,36 30 0,-28-20 0,9 3 0,6 9 0,-22-23 0,22 23 0,-25-25 0,-2 7 0,-8-16 0,-8-3 0,1-3 0,-3 1 0,-1-1 0,-3 0 0,1 1 0,-1-4 0,0 3 0,1-5 0,-4 4 0,3-4 0,-3 5 0,4-3 0,-1 1 0,-2 1 0,1-4 0,-1 5 0,2-6 0,0 6 0,1-3 0,-1 4 0,0-1 0,1-2 0,-4 1 0,3-4 0,-3 5 0,4-3 0,-1 3 0,0 1 0,3 2 0,1 1 0,3 0 0,0 2 0,-1-5 0,-2 5 0,-1-5 0,-2 2 0,-4-3 0,0-5 0,-3-2 0,0-5 0,0-4 0,0-2 0,3-2 0,-3-1 0,6 5 0,-2 1 0,-1 2 0,0 1 0,0-1 0,-3 1 0,6 0 0,-5-1 0,4 1 0,-4-1 0,5 4 0,-6-3 0,6 3 0,-2-4 0,2 1 0,0-1 0,1 1 0,-1 0 0,0-1 0,-2 1 0,1-1 0,-4 1 0,5 0 0,-3-1 0,1 1 0,1 2 0,-4-1 0,5 1 0,-6-2 0,3-1 0,0 1 0,1 0 0,5-4 0,-2 0 0,2 1 0,-3-1 0,1 4 0,-4 0 0,3-1 0,-6 6 0,0 2 0,-6 8 0,-4 1 0,-3 3 0,1-1 0,-4 8 0,-11 8 0,8-5 0,-11 11 0,17-20 0,-2 6 0,5-8 0,1 1 0,-1 0 0,3-1 0,-2 1 0,0 0 0,2-4 0,-2 1 0,2-1 0,1-2 0,-1 5 0,1-2 0,0 2 0,-4 1 0,3 0 0,-5-1 0,5 1 0,-5 0 0,5-1 0,-2 1 0,2-3 0,1-1 0,0-3 0,2 0 0,-2 1 0,9-4 0,-3 0 0,7-3 0,5 0 0,-2 0 0,6 0 0,-7-3 0,3 3 0,-5-3 0,5 0 0,-2 2 0,0-4 0,-1 4 0,-2-2 0,-1 3 0,0 0 0,1 0 0,-1 0 0,0 0 0,1 0 0,-1-3 0,0 2 0,0-1 0,4 2 0,-1 0 0,4 0 0,0-3 0,-3 2 0,2-2 0,-5 3 0,5 0 0,-3 0 0,1 0 0,2-3 0,-2 3 0,0-3 0,2 3 0,-5 0 0,2 0 0,0 0 0,-2 0 0,5 0 0,-5 0 0,5 0 0,-2 0 0,3 0 0,-1 0 0,-2 0 0,-1 0 0,-2 0 0,-1-3 0,0 2 0,1-2 0,-1 3 0,0 0 0,1 0 0,-1 0 0,-2-2 0,-2-2 0,-2-2 0,0-1 0,0 1 0,0-3 0,0-1 0,0-3 0,0 0 0,0 1 0,0-1 0,0-7 0,0 6 0,0-6 0,0 8 0,0-1 0,0 0 0,0 1 0,0-1 0,0 3 0,0 1 0,0-1 0,0 3 0,0-2 0,0 3 0,0-1 0,0 1 0,0 0 0,0-1 0,0 1 0,0-1 0,0 1 0,0 0 0,0-1 0,0 1 0,0-1 0,0 1 0,0 0 0,0-1 0,0 1 0,0 0 0,0-1 0,0 1 0,0-1 0,0 1 0,-2 0 0,1-1 0,-2 1 0,3-1 0,0 1 0,0 0 0,0-1 0,0 1 0,0-1 0,0 1 0,-3 0 0,2-4 0,-1 3 0,2-5 0,0 5 0,0-5 0,0 5 0,0-2 0,0 3 0,0-1 0,0 1 0,-3-1 0,-1 7 0,-2 0 0,-1 4 0,4 1 0,-3-4 0,5 5 0,-4-6 0,1 6 0,-2-2 0,-1 5 0,1 1 0,0-1 0,-1 3 0,1-5 0,-1 3 0,1-4 0,3-3 0,0 0 0</inkml:trace>
+  <inkml:trace contextRef="#ctx0" brushRef="#br0">0 1593 24575,'0'-9'0,"2"-1"0,1-3 0,9-19 0,3-6 0,17-26 0,2-2 0,9-7-1108,6 1 1108,-18 28 0,1-1 0,-2 7 0,1 0 0,3-7 0,1 1 0,-6 8 0,0 0-142,-1-1 0,0 2 142,29-30 0,0 3 0,1 8 0,-12 4 0,-1 1 0,0 1 0,-13 13 0,5 1 0,-15 15 0,0 1 1092,0-1-1092,0 0 300,0 1-300,0 3 0,0-3 0,11-1 0,-8 3 0,19-11 0,-20 15 0,20-15 0,-19 15 0,8-6 0,0 0 0,3 4 0,0-5 0,-4 7 0,-10 2 0,0 1 0,11-4 0,8 3 0,3 3 0,14-4 0,-9 1 0,-2 2 0,0 7 0,-1-6 0,1 0 0,0 6 0,0-6 0,-1 7 0,1 0 0,-1 0 0,1 0 0,-12 0 0,-2 0 0,0 0 0,-8 0 0,19 0 0,-20 0 0,10 0 0,-12 0 0,0 0 0,0 0 0,0 0 0,0 4 0,0-3 0,0 8 0,11-8 0,-8 7 0,8-3 0,0 7 0,2 0 0,12 3 0,-1 0 0,1-1 0,-1 8 0,1-6 0,-1 5 0,-9-4 0,6-2 0,-7 8 0,0-9 0,-3 4 0,-11-4 0,10-2 0,-6 3 0,7 0 0,-17-6 0,5 5 0,-5-6 0,1 2 0,3 0 0,-2 5 0,4-5 0,0 8 0,-1-8 0,1 4 0,-4-6 0,-3 2 0,0-1 0,-4 3 0,10-3 0,-5 6 0,1-3 0,4 6 0,-4-6 0,-1 3 0,-1-7 0,1 7 0,-5-5 0,5 3 0,-7-4 0,2-3 0,4 2 0,-4-1 0,4 0 0,1 1 0,-5 2 0,10-1 0,-5 6 0,2-3 0,2 2 0,-3 1 0,5-5 0,0 8 0,0-8 0,0 8 0,0-8 0,0 3 0,-1 1 0,-3-5 0,2 4 0,-3-5 0,-1 0 0,0 0 0,-6-2 0,0 0 0,0 1 0,0-1 0,-3 0 0,1 1 0,-3-1 0,0-2 0,0-2 0,0 1 0,0-2 0,0 4 0,0-1 0,2 2 0,1 1 0,-1-1 0,3 0 0,-5 1 0,5-1 0,-5 0 0,5 1 0,-3-1 0,1 0 0,2 1 0,-2-1 0,0 0 0,1 3 0,-3-2 0,1 3 0,-3-4 0,2 0 0,-1 1 0,-1-4 0,1 3 0,1-3 0,-2 4 0,1-4 0,1 3 0,-2-3 0,1 1 0,1 1 0,-2-4 0,-1 5 0,1-6 0,0 3 0,-2 0 0,3 1 0,-3 2 0,4 0 0,-2 1 0,1-4 0,-2 3 0,2-6 0,-3 6 0,1-2 0,-3-1 0,-3 0 0,-4-3 0,-1 0 0,-8-4 0,-11 3 0,-9-3 0,-21 4 0,-4 0-342,21 0 0,-2 0 342,-32 0 0,33 0 0,0 0 0,-19 0 0,3 0 0,20 0 0,12 0 0,17 0 0,8 0 0,6 0 684,1 0-684,1 0 0,1 0 0,1 0 0,1 0 0,-2 0 0,-1 0 0,-1 0 0,-1 0 0,-2 0 0,1 0 0,1 0 0,-2 0 0,1 0 0,1 0 0,-2 0 0,3 0 0,1 0 0,3 0 0,-2 0 0,1 0 0,0 0 0,0 0 0,0 0 0,0 0 0,0 0 0,0 0 0,0 0 0,0 0 0,-2 0 0,-1 0 0,-2 0 0,0 0 0,0 0 0,0 0 0,2 0 0,-1 0 0,3 0 0,-1 0 0,7 0 0,-4 0 0,11 0 0,-11 0 0,4 0 0,-5 0 0,-2 0 0,-1 0 0,-2 0 0,0 0 0,0 0 0,0 0 0,0 0 0,0 0 0,0 0 0,0 0 0,2 0 0,-1 0 0,3 0 0,-3 0 0,1 0 0,0 0 0,-2-3 0,2 2 0,-1-2 0,-1 3 0,-1 0 0,2 0 0,-1 0 0,-1 0 0,2 0 0,-1 0 0,-1-3 0,0 0 0,-2-6 0,-4-1 0,1-3 0,-2 0 0,1 0 0,-2-6 0,2 5 0,-2-13 0,1 6 0,2-7 0,-2 0 0,3 0 0,0 0 0,0 0 0,0 7 0,0-5 0,0 11 0,0-4 0,0 9 0,0 0 0,0 4 0,0 0 0,0-1 0,0 1 0,0-1 0,0-5 0,0 5 0,0-5 0,0 2 0,0 0 0,0-2 0,0-1 0,0 0 0,0 1 0,0 2 0,0 6 0,0 10 0,0 5 0,-3 2 0,1-1 0,-4-3 0,2 4 0,1-3 0,-1 2 0,0-2 0,0 0 0,1 2 0,-2-5 0,2 5 0,-1-3 0,-2 4 0,2 0 0,-4-1 0,1 1 0,-6 6 0,3-4 0,-3 4 0,4-6 0,-2 0 0,1-1 0,1-2 0,-2-1 0,3 0 0,-1-2 0,1 5 0,-2-5 0,0 5 0,0-5 0,0 3 0,2-4 0,1 0 0,0 1 0,1-1 0,-1 0 0,2 1 0,0-1 0,-1 0 0,4 1 0,-3-1 0,5 0 0,-4 1 0,0-1 0,0 0 0,-2 1 0,2-1 0,-1 0 0,-1 0 0,2 1 0,-2-1 0,-1 0 0,1 1 0,-1-1 0,0 0 0,2 1 0,-3-1 0,3 0 0,0-2 0,0-1 0,0 0 0,2-3 0,1 3 0</inkml:trace>
 </inkml:ink>
 </file>
 
@@ -1162,7 +2636,7 @@
           <inkml:channelProperty channel="F" name="resolution" value="0" units="1/dev"/>
         </inkml:channelProperties>
       </inkml:inkSource>
-      <inkml:timestamp xml:id="ts0" timeString="2022-06-25T01:39:53.497"/>
+      <inkml:timestamp xml:id="ts0" timeString="2022-06-25T01:39:59.559"/>
     </inkml:context>
     <inkml:brush xml:id="br0">
       <inkml:brushProperty name="width" value="0.025" units="cm"/>
@@ -1170,7 +2644,7 @@
       <inkml:brushProperty name="color" value="#E71224"/>
     </inkml:brush>
   </inkml:definitions>
-  <inkml:trace contextRef="#ctx0" brushRef="#br0">0 1593 24575,'0'-9'0,"3"-1"0,0-3 0,13-19 0,3-6 0,21-26 0,3-2 0,12-7-1108,7 1 1108,-23 28 0,2-1 0,-3 7 0,1 0 0,5-7 0,0 1 0,-7 8 0,-1 0-142,0-1 0,0 2 142,36-30 0,0 3 0,1 8 0,-14 4 0,-2 1 0,0 1 0,-17 13 0,8 1 0,-20 15 0,-1 1 1092,1-1-1092,0 0 300,0 1-300,0 3 0,0-3 0,14-1 0,-11 3 0,25-11 0,-25 15 0,25-15 0,-25 15 0,11-6 0,0 0 0,3 4 0,1-5 0,-5 7 0,-13 2 0,0 1 0,13-4 0,11 3 0,4 3 0,18-4 0,-12 1 0,-2 2 0,-1 7 0,0-6 0,0 0 0,1 6 0,-1-6 0,0 7 0,0 0 0,0 0 0,0 0 0,-14 0 0,-3 0 0,0 0 0,-11 0 0,25 0 0,-25 0 0,11 0 0,-14 0 0,0 0 0,0 0 0,0 0 0,0 4 0,0-3 0,0 8 0,14-8 0,-11 7 0,11-3 0,0 7 0,3 0 0,14 3 0,0 0 0,0-1 0,0 8 0,0-6 0,0 5 0,-13-4 0,9-2 0,-9 8 0,-1-9 0,-3 4 0,-14-4 0,13-2 0,-9 3 0,10 0 0,-21-6 0,5 5 0,-5-6 0,0 2 0,5 0 0,-4 5 0,6-5 0,0 8 0,-1-8 0,1 4 0,-6-6 0,-3 2 0,0-1 0,-4 3 0,11-3 0,-5 6 0,0-3 0,6 6 0,-6-6 0,0 3 0,-2-7 0,1 7 0,-6-5 0,6 3 0,-8-4 0,1-3 0,6 2 0,-4-1 0,4 0 0,1 1 0,-6 2 0,12-1 0,-5 6 0,1-3 0,4 2 0,-5 1 0,7-5 0,0 8 0,0-8 0,0 8 0,0-8 0,0 3 0,-1 1 0,-5-5 0,4 4 0,-5-5 0,0 0 0,-1 0 0,-8-2 0,1 0 0,0 1 0,-1-1 0,-2 0 0,-1 1 0,-2-1 0,-1-2 0,0-2 0,1 1 0,-1-2 0,0 4 0,1-1 0,2 2 0,1 1 0,-1-1 0,3 0 0,-5 1 0,5-1 0,-5 0 0,5 1 0,-2-1 0,0 0 0,2 1 0,-2-1 0,0 0 0,2 3 0,-5-2 0,2 3 0,-3-4 0,1 0 0,-1 1 0,0-4 0,0 3 0,1-3 0,-1 4 0,0-4 0,1 3 0,-1-3 0,0 1 0,1 1 0,-1-4 0,-2 5 0,1-6 0,-1 3 0,-1 0 0,3 1 0,-3 2 0,4 0 0,-1 1 0,0-4 0,-2 3 0,2-6 0,-3 6 0,1-2 0,-4-1 0,-4 0 0,-5-3 0,-1 0 0,-10-4 0,-15 3 0,-10-3 0,-28 4 0,-4 0-342,26 0 0,-2 0 342,-41 0 0,42 0 0,0 0 0,-24 0 0,3 0 0,27 0 0,14 0 0,22 0 0,10 0 0,7 0 684,2 0-684,1 0 0,2 0 0,1 0 0,0 0 0,-1 0 0,-2 0 0,-1 0 0,-2 0 0,-1 0 0,0 0 0,1 0 0,-1 0 0,0 0 0,1 0 0,-1 0 0,3 0 0,1 0 0,3 0 0,-1 0 0,1 0 0,0 0 0,-1 0 0,1 0 0,0 0 0,-1 0 0,1 0 0,0 0 0,-1 0 0,-2 0 0,-1 0 0,-3 0 0,1 0 0,-1 0 0,0 0 0,4 0 0,-3 0 0,5 0 0,-3 0 0,11 0 0,-6 0 0,13 0 0,-13 0 0,5 0 0,-6 0 0,-3 0 0,-1 0 0,-3 0 0,1 0 0,-1 0 0,0 0 0,1 0 0,-1 0 0,0 0 0,1 0 0,2 0 0,-2 0 0,5 0 0,-5 0 0,2 0 0,0 0 0,-2-3 0,2 2 0,-2-2 0,-1 3 0,0 0 0,1 0 0,-1 0 0,0 0 0,1 0 0,-1 0 0,0-3 0,-2 0 0,-1-6 0,-6-1 0,2-3 0,-2 0 0,0 0 0,-2-6 0,2 5 0,-2-13 0,1 6 0,3-7 0,-3 0 0,4 0 0,0 0 0,0 0 0,0 7 0,0-5 0,0 11 0,0-4 0,0 9 0,0 0 0,0 4 0,0 0 0,0-1 0,0 1 0,0-1 0,0-5 0,0 5 0,0-5 0,0 2 0,0 0 0,0-2 0,0-1 0,0 0 0,0 1 0,0 2 0,0 6 0,0 10 0,0 5 0,-3 2 0,0-1 0,-4-3 0,1 4 0,2-3 0,-1 2 0,1-2 0,-2 0 0,2 2 0,-2-5 0,3 5 0,-3-3 0,-1 4 0,1 0 0,-3-1 0,-1 1 0,-6 6 0,3-4 0,-3 4 0,4-6 0,-1 0 0,0-1 0,1-2 0,-1-1 0,3 0 0,-2-2 0,2 5 0,-3-5 0,1 5 0,-1-5 0,0 3 0,3-4 0,1 0 0,0 1 0,2-1 0,-2 0 0,2 1 0,1-1 0,-1 0 0,4 1 0,-3-1 0,5 0 0,-4 1 0,1-1 0,-2 0 0,-1 1 0,1-1 0,0 0 0,-1 0 0,1 1 0,-1-1 0,-2 0 0,2 1 0,-2-1 0,0 0 0,2 1 0,-3-1 0,4 0 0,0-2 0,-1-1 0,1 0 0,2-3 0,1 3 0</inkml:trace>
+  <inkml:trace contextRef="#ctx0" brushRef="#br0">0 1938 24575,'0'-7'0,"0"-2"0,4-7 0,2-6 0,3-6 0,9-14 0,6-17 0,17-9 0,5-13-958,8 1 958,-21 37 0,0-1 0,1-4 0,1-1 0,3 5 0,1 0 0,0 1 0,-1 1 0,-2 5 0,0 1 0,0 1 0,0-2 0,2-5 0,0-1 0,-2 5 0,1 0 0,8-7 0,0 1 0,30-21 0,-29 31 0,1 2 0,36-22 0,-39 26 0,2 1 0,-1 0 0,0 0 0,0 3 0,1 2-111,-1-1 1,0 2 110,31-13 0,11-1 0,-10 2 0,5-11 0,-8 8 0,-9-4 0,8 15 0,-10-3 0,24 9 0,-25-3 0,11 6 0,-14 1 0,-13 3 0,-5 0 0,-13 2 946,-6 5-946,-3 1 233,-6 4-233,-1 0 0,1 0 0,0 0 0,-1 0 0,1 0 0,6 0 0,-4 0 0,11 0 0,9 0 0,-4 4 0,25-3 0,-11 10 0,14-3 0,-13 4 0,9 2 0,-9-1 0,-1-1 0,10 2 0,-9 5 0,-1-5 0,-3 4 0,-14-8 0,13 8 0,-9-6 0,24 15 0,-11-13 0,0 5 0,-3-3 0,0 3 0,3 6 0,14 4 0,0 1 0,0-1 0,0 1 0,0-1 0,0 1 0,1-1 0,-15-4 0,16 14 0,-14-11 0,4 7 0,11 8 0,-30-19 0,36 30 0,-28-20 0,9 3 0,6 9 0,-22-23 0,22 23 0,-25-25 0,-2 7 0,-8-16 0,-8-3 0,1-3 0,-3 1 0,-1-1 0,-3 0 0,1 1 0,-1-4 0,0 3 0,1-5 0,-4 4 0,3-4 0,-3 5 0,4-3 0,-1 1 0,-2 1 0,1-4 0,-1 5 0,2-6 0,0 6 0,1-3 0,-1 4 0,0-1 0,1-2 0,-4 1 0,3-4 0,-3 5 0,4-3 0,-1 3 0,0 1 0,3 2 0,1 1 0,3 0 0,0 2 0,-1-5 0,-2 5 0,-1-5 0,-2 2 0,-4-3 0,0-5 0,-3-2 0,0-5 0,0-4 0,0-2 0,3-2 0,-3-1 0,6 5 0,-2 1 0,-1 2 0,0 1 0,0-1 0,-3 1 0,6 0 0,-5-1 0,4 1 0,-4-1 0,5 4 0,-6-3 0,6 3 0,-2-4 0,2 1 0,0-1 0,1 1 0,-1 0 0,0-1 0,-2 1 0,1-1 0,-4 1 0,5 0 0,-3-1 0,1 1 0,1 2 0,-4-1 0,5 1 0,-6-2 0,3-1 0,0 1 0,1 0 0,5-4 0,-2 0 0,2 1 0,-3-1 0,1 4 0,-4 0 0,3-1 0,-6 6 0,0 2 0,-6 8 0,-4 1 0,-3 3 0,1-1 0,-4 8 0,-11 8 0,8-5 0,-11 11 0,17-20 0,-2 6 0,5-8 0,1 1 0,-1 0 0,3-1 0,-2 1 0,0 0 0,2-4 0,-2 1 0,2-1 0,1-2 0,-1 5 0,1-2 0,0 2 0,-4 1 0,3 0 0,-5-1 0,5 1 0,-5 0 0,5-1 0,-2 1 0,2-3 0,1-1 0,0-3 0,2 0 0,-2 1 0,9-4 0,-3 0 0,7-3 0,5 0 0,-2 0 0,6 0 0,-7-3 0,3 3 0,-5-3 0,5 0 0,-2 2 0,0-4 0,-1 4 0,-2-2 0,-1 3 0,0 0 0,1 0 0,-1 0 0,0 0 0,1 0 0,-1-3 0,0 2 0,0-1 0,4 2 0,-1 0 0,4 0 0,0-3 0,-3 2 0,2-2 0,-5 3 0,5 0 0,-3 0 0,1 0 0,2-3 0,-2 3 0,0-3 0,2 3 0,-5 0 0,2 0 0,0 0 0,-2 0 0,5 0 0,-5 0 0,5 0 0,-2 0 0,3 0 0,-1 0 0,-2 0 0,-1 0 0,-2 0 0,-1-3 0,0 2 0,1-2 0,-1 3 0,0 0 0,1 0 0,-1 0 0,-2-2 0,-2-2 0,-2-2 0,0-1 0,0 1 0,0-3 0,0-1 0,0-3 0,0 0 0,0 1 0,0-1 0,0-7 0,0 6 0,0-6 0,0 8 0,0-1 0,0 0 0,0 1 0,0-1 0,0 3 0,0 1 0,0-1 0,0 3 0,0-2 0,0 3 0,0-1 0,0 1 0,0 0 0,0-1 0,0 1 0,0-1 0,0 1 0,0 0 0,0-1 0,0 1 0,0-1 0,0 1 0,0 0 0,0-1 0,0 1 0,0 0 0,0-1 0,0 1 0,0-1 0,0 1 0,-2 0 0,1-1 0,-2 1 0,3-1 0,0 1 0,0 0 0,0-1 0,0 1 0,0-1 0,0 1 0,-3 0 0,2-4 0,-1 3 0,2-5 0,0 5 0,0-5 0,0 5 0,0-2 0,0 3 0,0-1 0,0 1 0,-3-1 0,-1 7 0,-2 0 0,-1 4 0,4 1 0,-3-4 0,5 5 0,-4-6 0,1 6 0,-2-2 0,-1 5 0,1 1 0,0-1 0,-1 3 0,1-5 0,-1 3 0,1-4 0,3-3 0,0 0 0</inkml:trace>
 </inkml:ink>
 </file>
 
@@ -1271,7 +2745,7 @@
           <inkml:channelProperty channel="F" name="resolution" value="0" units="1/dev"/>
         </inkml:channelProperties>
       </inkml:inkSource>
-      <inkml:timestamp xml:id="ts0" timeString="2022-06-25T01:42:04.821"/>
+      <inkml:timestamp xml:id="ts0" timeString="2022-06-25T01:47:10.245"/>
     </inkml:context>
     <inkml:brush xml:id="br0">
       <inkml:brushProperty name="width" value="0.025" units="cm"/>
@@ -1279,7 +2753,7 @@
       <inkml:brushProperty name="color" value="#E71224"/>
     </inkml:brush>
   </inkml:definitions>
-  <inkml:trace contextRef="#ctx0" brushRef="#br0">1 1 24575,'0'0'0</inkml:trace>
+  <inkml:trace contextRef="#ctx0" brushRef="#br0">5952 251 24575,'3'3'0,"0"0"0,-3 4 0,0-1 0,0 0 0,0 4 0,-4 6 0,-5 5 0,-6 7 0,-15 7 0,-9-4 0,-20 16 0,-1-15 0,-19 12-431,2-11 431,26-14 0,-2 0-627,0 0 0,-2 0 627,-18 4 0,-3-3 0,5-3 0,-1-1 0,-17 6 0,-2-1 0,6-8 0,0-1-856,20-1 0,-2 1 0,1-1 856,-1-2 0,0-1 0,-1-2 0,-2 0 0,-2-2 0,-1 0 0,-7 0 0,-1 0 0,-1-2-928,4-1 0,0-1 0,-2-1 928,-6 1 0,-2 0 0,2 0 0,8 0 0,0 0 0,2 0 0,-1 0 0,0 0 0,2 0 0,7 0 0,1 0 0,0 0-535,-3 0 0,-1 0 1,0 0 534,4 1 0,1-1 0,-2-1 0,-3-2 0,-2-1 0,2 1 0,3 2 0,1 1 0,1-2-247,-27-8 1,2 0 246,6 4 0,3-1 0,5-2 0,1-3 0,0-3 0,-1-2 0,-6 0 0,0-1 0,4-3 0,2-2 460,-1 1 1,3 1-461,12 1 0,4 0 2540,-31-15-2540,31 7 2368,17 4-2368,14 6 1941,0-1-1941,6 3 1364,3 1-1364,6 2 0,1 0 0,-1 0 0,0 1 0,-2-8 0,1 6 0,-4-13 0,2 6 0,-2-7 0,-1 0 0,6 7 0,-5-5 0,9 5 0,-8-7 0,8 6 0,-5-4 0,8 12 0,-2-6 0,2 7 0,-1 1 0,1 2 0,-1-2 0,4 5 0,0-3 0,3 10 0,0 0 0,0 7 0,0-1 0,0 3 0,-3-2 0,2 2 0,-1-2 0,2-1 0,0 0 0,0 1 0,0-1 0,0 3 0,0 1 0,0 9 0,0-4 0,0 11 0,-5-5 0,4 7 0,-3 0 0,1-7 0,3-4 0,-3-8 0,3-3 0,0 3 0,0-2 0,0 3 0,0-4 0,0 0 0,0 1 0,0-1 0,0 0 0,0 1 0,0-1 0,0 0 0,-3 1 0,-1-4 0,-2 0 0,0-3 0,-1-3 0,1-3 0,-1-4 0,4-3 0,0-6 0,3-3 0,0-6 0,0 0 0,0-13 0,0 9 0,4-10 0,-3 14 0,7 0 0,-6 0 0,4 7 0,-5 1 0,2 11 0,0-1 0,0 7 0,4 0 0,-1 3 0,3 0 0,1 0 0,9 0 0,16 0 0,25 0 0,16 0 0,-25 4 0,2 1-678,41-3 678,-35 7 0,0 0 0,35-7 0,-35 3 0,0-1 0,35-4 0,-4 0 0,-31 5 0,-24-4 0,-18 6 0,-14-4 0,-3 3 0,-10-2 678,-6 3-678,-5-2 0,-7 4 0,-14 3 0,10-6 0,-10 5 0,14-6 0,0 0 0,7 2 0,2-6 0,0 4 0,5-1 0,-4-1 0,8 3 0,1-5 0,-1 4 0,3-4 0,-2 4 0,3-4 0,-3 5 0,-1-6 0,-3 6 0,0-2 0,0-1 0,1 3 0,-1-6 0,0 6 0,1-5 0,-1 4 0,3-4 0,1 2 0,2 0 0,1-3 0,0 3 0,-1 0 0,1 1 0,-3-1 0,-8 4 0,-4-2 0,-7 5 0,0-1 0,0 0 0,0 1 0,6-2 0,3-4 0,9-1 0,1 0 0,2-2 0,1 1 0,0-2 0,-1 3 0,1 1 0,-3-1 0,-1 3 0,-10-1 0,-1 3 0,-7 1 0,7-4 0,1 2 0,8-3 0,2-1 0,3 0 0,5-3 0</inkml:trace>
 </inkml:ink>
 </file>
 
@@ -1299,15 +2773,14 @@
           <inkml:channelProperty channel="F" name="resolution" value="0" units="1/dev"/>
         </inkml:channelProperties>
       </inkml:inkSource>
-      <inkml:timestamp xml:id="ts0" timeString="2022-06-25T01:47:10.245"/>
+      <inkml:timestamp xml:id="ts0" timeString="2022-06-26T02:36:45.152"/>
     </inkml:context>
     <inkml:brush xml:id="br0">
       <inkml:brushProperty name="width" value="0.025" units="cm"/>
       <inkml:brushProperty name="height" value="0.025" units="cm"/>
-      <inkml:brushProperty name="color" value="#E71224"/>
     </inkml:brush>
   </inkml:definitions>
-  <inkml:trace contextRef="#ctx0" brushRef="#br0">5952 251 24575,'3'3'0,"0"0"0,-3 4 0,0-1 0,0 0 0,0 4 0,-4 6 0,-5 5 0,-6 7 0,-15 7 0,-9-4 0,-20 16 0,-1-15 0,-19 12-431,2-11 431,26-14 0,-2 0-627,0 0 0,-2 0 627,-18 4 0,-3-3 0,5-3 0,-1-1 0,-17 6 0,-2-1 0,6-8 0,0-1-856,20-1 0,-2 1 0,1-1 856,-1-2 0,0-1 0,-1-2 0,-2 0 0,-2-2 0,-1 0 0,-7 0 0,-1 0 0,-1-2-928,4-1 0,0-1 0,-2-1 928,-6 1 0,-2 0 0,2 0 0,8 0 0,0 0 0,2 0 0,-1 0 0,0 0 0,2 0 0,7 0 0,1 0 0,0 0-535,-3 0 0,-1 0 1,0 0 534,4 1 0,1-1 0,-2-1 0,-3-2 0,-2-1 0,2 1 0,3 2 0,1 1 0,1-2-247,-27-8 1,2 0 246,6 4 0,3-1 0,5-2 0,1-3 0,0-3 0,-1-2 0,-6 0 0,0-1 0,4-3 0,2-2 460,-1 1 1,3 1-461,12 1 0,4 0 2540,-31-15-2540,31 7 2368,17 4-2368,14 6 1941,0-1-1941,6 3 1364,3 1-1364,6 2 0,1 0 0,-1 0 0,0 1 0,-2-8 0,1 6 0,-4-13 0,2 6 0,-2-7 0,-1 0 0,6 7 0,-5-5 0,9 5 0,-8-7 0,8 6 0,-5-4 0,8 12 0,-2-6 0,2 7 0,-1 1 0,1 2 0,-1-2 0,4 5 0,0-3 0,3 10 0,0 0 0,0 7 0,0-1 0,0 3 0,-3-2 0,2 2 0,-1-2 0,2-1 0,0 0 0,0 1 0,0-1 0,0 3 0,0 1 0,0 9 0,0-4 0,0 11 0,-5-5 0,4 7 0,-3 0 0,1-7 0,3-4 0,-3-8 0,3-3 0,0 3 0,0-2 0,0 3 0,0-4 0,0 0 0,0 1 0,0-1 0,0 0 0,0 1 0,0-1 0,0 0 0,-3 1 0,-1-4 0,-2 0 0,0-3 0,-1-3 0,1-3 0,-1-4 0,4-3 0,0-6 0,3-3 0,0-6 0,0 0 0,0-13 0,0 9 0,4-10 0,-3 14 0,7 0 0,-6 0 0,4 7 0,-5 1 0,2 11 0,0-1 0,0 7 0,4 0 0,-1 3 0,3 0 0,1 0 0,9 0 0,16 0 0,25 0 0,16 0 0,-25 4 0,2 1-678,41-3 678,-35 7 0,0 0 0,35-7 0,-35 3 0,0-1 0,35-4 0,-4 0 0,-31 5 0,-24-4 0,-18 6 0,-14-4 0,-3 3 0,-10-2 678,-6 3-678,-5-2 0,-7 4 0,-14 3 0,10-6 0,-10 5 0,14-6 0,0 0 0,7 2 0,2-6 0,0 4 0,5-1 0,-4-1 0,8 3 0,1-5 0,-1 4 0,3-4 0,-2 4 0,3-4 0,-3 5 0,-1-6 0,-3 6 0,0-2 0,0-1 0,1 3 0,-1-6 0,0 6 0,1-5 0,-1 4 0,3-4 0,1 2 0,2 0 0,1-3 0,0 3 0,-1 0 0,1 1 0,-3-1 0,-8 4 0,-4-2 0,-7 5 0,0-1 0,0 0 0,0 1 0,6-2 0,3-4 0,9-1 0,1 0 0,2-2 0,1 1 0,0-2 0,-1 3 0,1 1 0,-3-1 0,-1 3 0,-10-1 0,-1 3 0,-7 1 0,7-4 0,1 2 0,8-3 0,2-1 0,3 0 0,5-3 0</inkml:trace>
+  <inkml:trace contextRef="#ctx0" brushRef="#br0">8 356 24575,'-4'3'0,"1"4"0,3 35 0,0 14 0,0 33 0,0 1-639,0-38 1,0 0 638,0 2 0,0 0 0,0 0 0,0 0 0,0 5 0,0 0 0,0-5 0,0-1 0,0 8 0,0 0 0,0 0 0,0 0 0,0-7 0,0-1 0,5 6 0,-1 0 0,-2-5 0,-1 0 0,3 13 0,1 1-599,-5 1 0,0 1 599,-1 7 0,2-1 0,2-6 0,3-1 0,-1 0 0,1-3-265,-1-11 0,1-2 265,3 0 0,-1-2 0,-6 40 0,6-29 0,-8 8 864,4-39-864,1 11 1538,1-14-1538,2 0 603,-3 0-603,3-7 0,1 5 0,-5-5 0,4 7 0,-3 0 0,5 0 0,-1 0 0,3 14 0,0 3 0,0 0 0,0-3 0,-7-14 0,-1 12 0,0-9 0,2 10 0,-1 1 0,5 3 0,-8 14 0,11 0 0,-11-14 0,4-3 0,-6-21 0,3-1 0,-2-8 0,2 1 0,0 0 0,-3-1 0,3 1 0,-3 0 0,0-1 0,4 8 0,-3 1 0,3 21 0,-4 3 0,0 14 0,0 0 0,0 0 0,0-13 0,0-5 0,0-13 0,5 0 0,-4-7 0,3 6 0,-4-13 0,0 3 0,0-5 0,0-3 0,0 4 0,2 0 0,-1-1 0,5 1 0,-5 6 0,1-4 0,-2 4 0,0-6 0,3-3 0,-2 2 0,2-5 0,-3 2 0,0-3 0,0 3 0,2-2 0,-1 5 0,2-5 0,-3 3 0,0-1 0,0-2 0,0 5 0,3-2 0,-2 2 0,1 1 0,-2 0 0,3-1 0,-2 1 0,2 6 0,-3 2 0,4 7 0,-3 0 0,3-7 0,-4-1 0,0-10 0,0-1 0,0-3 0,0 1 0,0-1 0,0 3 0,0 1 0,0 9 0,0-4 0,0 11 0,0-5 0,0 7 0,0-7 0,0-1 0,3-10 0,0-1 0,4-3 0,21 23 0,22-4 0,-8-2 0,5 1-1015,11-3 1,6-2 1014,23 8 0,6 2-1561,1 0 1,3 1 1560,-18-6 0,3 1 0,0 0 0,-5-1 0,0 1 0,1-1 0,8 1 0,2 0 0,-1 0 0,-4 0 0,0 0 0,0-1 0,4-2 0,0-1 0,0 0 0,0-1 0,0 1 0,-1-2 0,-7-1 0,0-2 0,-1-1 0,-1-2 0,0 0 0,-2-1 0,-8 0 0,-1 0 0,-1-2 0,27-2 0,0-3-825,-7 1 0,0-2 825,5-4 0,0 0 0,-11 5 0,-2 0-494,0-4 0,-1 0 494,-7 3 0,-3 2 469,-11-2 1,-2 0-470,0 0 0,-2 2 2686,26 4-2686,10 6 0,-25-14 0,11 12 1967,-14-12-1967,0 11 1425,1-11-1425,13 4 0,3-6 0,14 8 0,1-6-103,-1 6 103,-40-7 0,4-2 0,38-3 0,6-2 0,-14 0 0,1-1-745,-11 0 0,3 0 0,-4-1 745,13-3 0,-5-1 0,-4 2 0,-1-2-743,0-3 1,0-1 742,1 4 0,-1 0 0,1-4 0,-1 0 0,-6 5 0,-1 1-289,-7 0 1,-3 0 288,-5 0 0,-3 1 595,25-8-595,-3 1 2145,-28 4-2145,-3 4 1687,-21 1-1687,-1 3 744,-8 1-744,1-3 0,0 5 0,-1-4 0,-2 4 0,2-5 0,-5 6 0,5-3 0,-2 0 0,0 2 0,-1-4 0,-3 4 0,1-5 0,-1 6 0,0-3 0,1 0 0,-4-1 0,0-2 0,-3-3 0,16-90 0,-4 46 0,1-5-656,0-7 1,2-7-1,-1-1 656,-1 2 0,-2-1 0,2 0-1111,2-5 1,1 0-1,-1-2 1111,-2-6 0,-1-2 0,2-1-995,2-4 0,1-1 1,0 0 994,-1 4 0,0 0 0,2 0 0,2-3 0,1 0 0,-1 2 0,-3 11 0,0 2 0,0 0-493,3 5 0,0 0 0,-1 1 493,-3 4 0,-1 1 0,1 1 0,7-21 0,-1 2 180,-4-1 1,-1 4-181,-2 16 0,-1 5 1189,-4 6 0,-1 3-1189,7-22 0,-8 28 3293,3 3-3293,-10 21 2312,3 1-2312,-4 8 1336,0-1-1336,0 0 82,0 0-82,0 1 0,0-1 0,0 0 0,0 1 0,0-1 0,0 0 0,0 0 0,0-6 0,0-2 0,0 0 0,0-6 0,0 6 0,0 0 0,0-6 0,0 6 0,0-7 0,0 0 0,-7-14 0,6 11 0,-10-11 0,10 0 0,-10-3 0,3-14 0,0 0 0,-5-1 0,11 1 0,-11 0 0,11 0 0,-11 0 0,11 13 0,-4 5 0,6-1 0,-4 10 0,3-23 0,-8 23 0,8-10 0,-3 14 0,0 0 0,3 0 0,-7 0 0,6 0 0,-5 7 0,7-5 0,-3 11 0,0-4 0,2-1 0,-6-1 0,6 0 0,-3 1 0,1 8 0,3-1 0,-3 0 0,-1-6 0,-2-3 0,1 1 0,-2 2 0,6 6 0,-4 0 0,4 3 0,-2 1 0,0 3 0,3-1 0,-3 1 0,0 0 0,2-1 0,-2 1 0,3-1 0,-2-2 0,-2-1 0,-2-2 0,-1-1 0,1 0 0,-6-6 0,3-3 0,-9-6 0,4 0 0,-5 0 0,0 0 0,3 7 0,1 2 0,2 6 0,3 0 0,-2 3 0,5 1 0,-2 3 0,3-1 0,-4 1 0,1 2 0,-4-1 0,0 4 0,-6-2 0,-16 3 0,-11 0 0,-13 0 0,-14 0 0,-17 0-757,30 0 1,-2 0 756,-6 0 0,-3 0 0,-5 1 0,-1-2 0,1-4 0,-1 0 0,1 5 0,0-2 0,6-7 0,1-1 0,1 9 0,0 0 0,1-8 0,-1-1 0,-1 4 0,-1 0 0,-6-5 0,-1 0 0,-6 5 0,-1 0 0,0-4 0,-2 0 0,-12 4 0,-2-1 0,7-4 0,-1-1-938,24 4 0,-1 0 0,0 0 938,4 0 0,0 0 0,0 1 0,0-2 0,0 1 0,0 1-675,-4 2 1,0 2-1,1-2 675,-25-6 0,2 1 0,1 9 0,0 0-679,8-4 1,2 0 678,5-1 0,1 2 119,6 3 1,1 0-120,7-4 0,2 0 962,7 4 0,2 2-962,-39-1 0,-1 0 0,15 0 2139,17 0-2139,17 0 1814,14 0-1814,-14 0 1132,11 4-1132,-11-3 460,14 3-460,0 0 0,0-3 0,0 8 0,0-8 0,-14 9 0,10-8 0,-9 9 0,13-10 0,-14 9 0,-4-8 0,-13 11 0,14-11 0,-11 11 0,25-7 0,-11 1 0,0 4 0,-3-3 0,-1 0 0,5-1 0,13-7 0,-14 0 0,10 4 0,-10-3 0,1 3 0,-5-4 0,-13 0 0,0 0 0,0 0 0,0 7 0,-1-6 0,15 6 0,-11-7 0,11 0 0,-28 8 0,10-6 0,-10 6 0,14-8 0,0 0 0,0 6 0,-14-4 0,10 5 0,-24-7 0,11 0 0,-15 8-376,39-7 1,0 0 375,-42 7 0,4-8 0,17 0 0,14 0 0,13 0 0,11 0 0,18 2 0,11-1 0,3 2 0</inkml:trace>
 </inkml:ink>
 </file>
 

</xml_diff>